<commit_message>
Renaming and some restructure of nova turn file processing as documented at http://sourceforge.net/apps/mediawiki/stars-nova/index.php?title=Turn_Files.
</commit_message>
<xml_diff>
--- a/Documentation/Turn Files/Nova Data Files.docx
+++ b/Documentation/Turn Files/Nova Data Files.docx
@@ -27,6 +27,11 @@
       </w:r>
     </w:p>
     <w:p>
+      <w:r>
+        <w:t>The focus of this document is the files which nova creates to communicate turn information and the objects that interact with these. The internal processing of a turn within the server will be documented elsewhere.</w:t>
+      </w:r>
+    </w:p>
+    <w:p>
       <w:pPr>
         <w:pStyle w:val="Heading1"/>
       </w:pPr>
@@ -52,15 +57,18 @@
       </w:r>
       <w:proofErr w:type="gramEnd"/>
       <w:r>
-        <w:t xml:space="preserve"> the client would send reliable information (e.g. population) which leads to exploits which would be unacceptable in an open format. Unlike Stars! </w:t>
+        <w:t xml:space="preserve"> the client would send reliable information (e.g. population) which leads to exploits which would be unacceptable in an open format. Unlike Stars</w:t>
       </w:r>
       <w:proofErr w:type="gramStart"/>
       <w:r>
-        <w:t>nova</w:t>
+        <w:t>!</w:t>
+      </w:r>
+      <w:r>
+        <w:t>,</w:t>
       </w:r>
       <w:proofErr w:type="gramEnd"/>
       <w:r>
-        <w:t xml:space="preserve"> must be able to verify anything a client tells it.</w:t>
+        <w:t xml:space="preserve"> nova must be able to verify anything a client tells it.</w:t>
       </w:r>
       <w:r>
         <w:t xml:space="preserve"> Information in this document regarding these files is based on assumptions about their function (from playing Stars!), not detailed analysis of their contents.</w:t>
@@ -82,6 +90,9 @@
         <w:t>The initial state of the universe.</w:t>
       </w:r>
       <w:proofErr w:type="gramEnd"/>
+      <w:r>
+        <w:t xml:space="preserve"> The server and clients require access to this information.</w:t>
+      </w:r>
     </w:p>
     <w:p>
       <w:pPr>
@@ -94,14 +105,29 @@
       <w:proofErr w:type="spellEnd"/>
     </w:p>
     <w:p>
+      <w:r>
+        <w:t>The information for each race which is only read when generating the</w:t>
+      </w:r>
+      <w:r>
+        <w:t xml:space="preserve"> initial game (races can’t change after the beginning of the game.)</w:t>
+      </w:r>
+    </w:p>
+    <w:p>
+      <w:pPr>
+        <w:pStyle w:val="Heading2"/>
+      </w:pPr>
+      <w:proofErr w:type="spellStart"/>
+      <w:r>
+        <w:t>Race.h</w:t>
+      </w:r>
+      <w:proofErr w:type="spellEnd"/>
+    </w:p>
+    <w:p>
       <w:proofErr w:type="gramStart"/>
       <w:r>
-        <w:t>The information for each race which is only read when generating the initial game.</w:t>
+        <w:t>History file which records the last known state of each star (owner, pop, minerals, etc.)</w:t>
       </w:r>
       <w:proofErr w:type="gramEnd"/>
-      <w:r>
-        <w:t xml:space="preserve"> </w:t>
-      </w:r>
     </w:p>
     <w:p>
       <w:pPr>
@@ -109,69 +135,80 @@
       </w:pPr>
       <w:proofErr w:type="spellStart"/>
       <w:r>
-        <w:t>Race.h</w:t>
+        <w:t>Race.m</w:t>
       </w:r>
       <w:proofErr w:type="spellEnd"/>
     </w:p>
     <w:p>
+      <w:r>
+        <w:t>A new turn generated by the server, ready for play.</w:t>
+      </w:r>
+    </w:p>
+    <w:p>
+      <w:pPr>
+        <w:pStyle w:val="Heading2"/>
+      </w:pPr>
+      <w:proofErr w:type="spellStart"/>
+      <w:r>
+        <w:t>Race.x</w:t>
+      </w:r>
+      <w:proofErr w:type="spellEnd"/>
+    </w:p>
+    <w:p>
+      <w:r>
+        <w:t>A turn submitted by the client, ready for generation of the next turn.</w:t>
+      </w:r>
+    </w:p>
+    <w:p>
+      <w:pPr>
+        <w:pStyle w:val="Heading1"/>
+      </w:pPr>
+      <w:r>
+        <w:t>Nova Files Overview</w:t>
+      </w:r>
+    </w:p>
+    <w:p>
+      <w:r>
+        <w:t xml:space="preserve">Stars! </w:t>
+      </w:r>
       <w:proofErr w:type="gramStart"/>
       <w:r>
-        <w:t>History file which records the last known state of each star (owner, pop, minerals, etc.)</w:t>
+        <w:t>and</w:t>
       </w:r>
       <w:proofErr w:type="gramEnd"/>
-    </w:p>
-    <w:p>
-      <w:pPr>
-        <w:pStyle w:val="Heading2"/>
-      </w:pPr>
-      <w:proofErr w:type="spellStart"/>
-      <w:r>
-        <w:t>Race.m</w:t>
-      </w:r>
-      <w:proofErr w:type="spellEnd"/>
-    </w:p>
-    <w:p>
-      <w:r>
-        <w:t>A new turn generated by the server, ready for play.</w:t>
-      </w:r>
-    </w:p>
-    <w:p>
-      <w:pPr>
-        <w:pStyle w:val="Heading2"/>
-      </w:pPr>
-      <w:proofErr w:type="spellStart"/>
-      <w:r>
-        <w:t>Race.x</w:t>
-      </w:r>
-      <w:proofErr w:type="spellEnd"/>
-    </w:p>
-    <w:p>
-      <w:r>
-        <w:t>A turn submitted by the client, ready for generation of the next turn.</w:t>
-      </w:r>
-    </w:p>
-    <w:p>
-      <w:pPr>
-        <w:pStyle w:val="Heading1"/>
-      </w:pPr>
-      <w:r>
-        <w:t>Nova Files Overview</w:t>
-      </w:r>
-    </w:p>
-    <w:p>
-      <w:r>
-        <w:t xml:space="preserve">Stars! </w:t>
-      </w:r>
-      <w:proofErr w:type="gramStart"/>
-      <w:r>
-        <w:t>and</w:t>
-      </w:r>
-      <w:proofErr w:type="gramEnd"/>
       <w:r>
         <w:t xml:space="preserve"> Nova use a client/server architecture to support multiplayer LAN and internet (or even play by email) gamming</w:t>
       </w:r>
       <w:r>
-        <w:t>. The client (nova GUI) provides a means for the player to take turns. The server (nova console) combines player turns and information about the game universe to generate subsequent turns. Each application (client &amp; server) has a different internal representation of the game universe, because the server knows everything, whilst the client knows only what the player has explored, and some of that information may be out of date. These representations are built up from game objects (stars, ships, minefields, etc) which are common to both applications.</w:t>
+        <w:t xml:space="preserve">. The </w:t>
+      </w:r>
+      <w:r>
+        <w:t>Nova GUI (client</w:t>
+      </w:r>
+      <w:r>
+        <w:t xml:space="preserve">) provides a means for the player to take turns. The </w:t>
+      </w:r>
+      <w:r>
+        <w:t>Nova Console (</w:t>
+      </w:r>
+      <w:r>
+        <w:t xml:space="preserve">server) combines player </w:t>
+      </w:r>
+      <w:r>
+        <w:t>orders</w:t>
+      </w:r>
+      <w:r>
+        <w:t xml:space="preserve"> and information about the game universe to generate subsequent turns. Each application (client &amp; server) has a different internal representation of the game universe</w:t>
+      </w:r>
+      <w:r>
+        <w:t>,</w:t>
+      </w:r>
+      <w:r>
+        <w:t xml:space="preserve"> because the server knows everything, whilst the client knows only what the player has explored, and some of that information may be out of date. These representations are built up </w:t>
+      </w:r>
+      <w:r>
+        <w:lastRenderedPageBreak/>
+        <w:t>from game objects (stars, ships, minefields, etc) which are common to both applications.</w:t>
       </w:r>
       <w:r>
         <w:t xml:space="preserve"> Figure 1 shows an overview of the nova file processing.</w:t>
@@ -183,12 +220,11 @@
           <w:noProof/>
           <w:lang w:eastAsia="en-AU"/>
         </w:rPr>
-        <w:lastRenderedPageBreak/>
         <w:drawing>
           <wp:inline distT="0" distB="0" distL="0" distR="0">
-            <wp:extent cx="5731510" cy="7253899"/>
+            <wp:extent cx="5731510" cy="7177416"/>
             <wp:effectExtent l="19050" t="0" r="2540" b="0"/>
-            <wp:docPr id="3" name="Picture 3"/>
+            <wp:docPr id="1" name="Picture 1"/>
             <wp:cNvGraphicFramePr>
               <a:graphicFrameLocks xmlns:a="http://schemas.openxmlformats.org/drawingml/2006/main" noChangeAspect="1"/>
             </wp:cNvGraphicFramePr>
@@ -196,7 +232,7 @@
               <a:graphicData uri="http://schemas.openxmlformats.org/drawingml/2006/picture">
                 <pic:pic xmlns:pic="http://schemas.openxmlformats.org/drawingml/2006/picture">
                   <pic:nvPicPr>
-                    <pic:cNvPr id="0" name="Picture 3"/>
+                    <pic:cNvPr id="0" name="Picture 1"/>
                     <pic:cNvPicPr>
                       <a:picLocks noChangeAspect="1" noChangeArrowheads="1"/>
                     </pic:cNvPicPr>
@@ -211,7 +247,7 @@
                   <pic:spPr bwMode="auto">
                     <a:xfrm>
                       <a:off x="0" y="0"/>
-                      <a:ext cx="5731510" cy="7253899"/>
+                      <a:ext cx="5731510" cy="7177416"/>
                     </a:xfrm>
                     <a:prstGeom prst="rect">
                       <a:avLst/>
@@ -277,7 +313,17 @@
         <w:t xml:space="preserve"> </w:t>
       </w:r>
       <w:r>
-        <w:t xml:space="preserve">The console reads in player turns (if any exist) and updates the </w:t>
+        <w:t xml:space="preserve">The console reads in player </w:t>
+      </w:r>
+      <w:r>
+        <w:t>orders</w:t>
+      </w:r>
+      <w:r>
+        <w:t xml:space="preserve"> (if any exist) and </w:t>
+      </w:r>
+      <w:r>
+        <w:lastRenderedPageBreak/>
+        <w:t xml:space="preserve">updates the </w:t>
       </w:r>
       <w:proofErr w:type="spellStart"/>
       <w:r>
@@ -293,7 +339,7 @@
       <w:proofErr w:type="spellStart"/>
       <w:proofErr w:type="gramStart"/>
       <w:r>
-        <w:t>NewTurn.ReadPlayerTurn</w:t>
+        <w:t>OrderReader.ReadOrders</w:t>
       </w:r>
       <w:proofErr w:type="spellEnd"/>
       <w:r>
@@ -308,7 +354,10 @@
       </w:r>
       <w:proofErr w:type="spellStart"/>
       <w:r>
-        <w:t>GenerateTurn.cs</w:t>
+        <w:t>OrderReader</w:t>
+      </w:r>
+      <w:r>
+        <w:t>.cs</w:t>
       </w:r>
       <w:proofErr w:type="spellEnd"/>
       <w:r>
@@ -318,11 +367,17 @@
         <w:t xml:space="preserve"> </w:t>
       </w:r>
       <w:r>
-        <w:t xml:space="preserve">When the console has processed a turn it generates a </w:t>
+        <w:t>When the console has processed a turn it generates a</w:t>
+      </w:r>
+      <w:r>
+        <w:t xml:space="preserve">n </w:t>
       </w:r>
       <w:proofErr w:type="spellStart"/>
       <w:r>
-        <w:t>GlobalTurn</w:t>
+        <w:t>Intel</w:t>
+      </w:r>
+      <w:r>
+        <w:t>n</w:t>
       </w:r>
       <w:proofErr w:type="spellEnd"/>
       <w:r>
@@ -331,10 +386,7 @@
       <w:proofErr w:type="spellStart"/>
       <w:proofErr w:type="gramStart"/>
       <w:r>
-        <w:t>Turn.</w:t>
-      </w:r>
-      <w:r>
-        <w:t>BuildAndSave</w:t>
+        <w:t>IntelWriter.WriteIntel</w:t>
       </w:r>
       <w:proofErr w:type="spellEnd"/>
       <w:r>
@@ -349,22 +401,27 @@
       </w:r>
       <w:proofErr w:type="spellStart"/>
       <w:r>
-        <w:t>Save</w:t>
-      </w:r>
-      <w:r>
-        <w:t>Turn.cs</w:t>
+        <w:t>IntelWriter</w:t>
+      </w:r>
+      <w:r>
+        <w:t>.cs</w:t>
       </w:r>
       <w:proofErr w:type="spellEnd"/>
       <w:r>
-        <w:t xml:space="preserve">. </w:t>
-      </w:r>
-      <w:r>
-        <w:lastRenderedPageBreak/>
-        <w:t xml:space="preserve">Serialisation of this object produces the </w:t>
+        <w:t xml:space="preserve">. Serialisation of </w:t>
+      </w:r>
+      <w:r>
+        <w:t>the Intel</w:t>
+      </w:r>
+      <w:r>
+        <w:t xml:space="preserve"> object produces the </w:t>
       </w:r>
       <w:proofErr w:type="spellStart"/>
       <w:r>
-        <w:t>Nova.turn</w:t>
+        <w:t>Nova.</w:t>
+      </w:r>
+      <w:r>
+        <w:t>Intel</w:t>
       </w:r>
       <w:proofErr w:type="spellEnd"/>
       <w:r>
@@ -395,96 +452,72 @@
         <w:t xml:space="preserve"> party tools,</w:t>
       </w:r>
       <w:r>
-        <w:t xml:space="preserve"> for information not available to the current player’s race.) </w:t>
-      </w:r>
-      <w:r>
-        <w:t>This file can then be read by the nova GUI allowing play of the next turn.</w:t>
-      </w:r>
-    </w:p>
-    <w:p>
-      <w:r>
-        <w:t xml:space="preserve">The nova GUI uses the </w:t>
-      </w:r>
-      <w:proofErr w:type="spellStart"/>
-      <w:r>
-        <w:t>GUIstate</w:t>
-      </w:r>
-      <w:proofErr w:type="spellEnd"/>
-      <w:r>
-        <w:t xml:space="preserve"> object defined in </w:t>
-      </w:r>
-      <w:proofErr w:type="spellStart"/>
-      <w:r>
-        <w:t>GUIstateData.cs</w:t>
-      </w:r>
-      <w:proofErr w:type="spellEnd"/>
-      <w:r>
-        <w:t xml:space="preserve"> as its internal representation of the game universe. </w:t>
-      </w:r>
-      <w:r>
-        <w:t>This state is serialised as &lt;</w:t>
-      </w:r>
-      <w:proofErr w:type="spellStart"/>
-      <w:r>
-        <w:t>RaceName</w:t>
-      </w:r>
-      <w:proofErr w:type="spellEnd"/>
-      <w:r>
-        <w:t xml:space="preserve">&gt;.state </w:t>
-      </w:r>
-      <w:r>
-        <w:t xml:space="preserve">(roughly equivalent to the stars! .h file) </w:t>
-      </w:r>
-      <w:r>
-        <w:t xml:space="preserve">by </w:t>
+        <w:t xml:space="preserve"> for information not available to the current player’s race</w:t>
+      </w:r>
+      <w:r>
+        <w:t xml:space="preserve">, and is planned to be split into separate </w:t>
       </w:r>
       <w:proofErr w:type="spellStart"/>
       <w:proofErr w:type="gramStart"/>
       <w:r>
-        <w:t>GUIstate.Save</w:t>
+        <w:t>intel</w:t>
       </w:r>
       <w:proofErr w:type="spellEnd"/>
-      <w:r>
-        <w:t>(</w:t>
-      </w:r>
       <w:proofErr w:type="gramEnd"/>
       <w:r>
-        <w:t xml:space="preserve">) in </w:t>
+        <w:t xml:space="preserve"> for each race/player</w:t>
+      </w:r>
+      <w:r>
+        <w:t xml:space="preserve">.) </w:t>
+      </w:r>
+      <w:r>
+        <w:t>This file can then be read by the nova GUI allowing play of the next turn.</w:t>
+      </w:r>
+    </w:p>
+    <w:p>
+      <w:r>
+        <w:t xml:space="preserve">The nova GUI uses the </w:t>
       </w:r>
       <w:proofErr w:type="spellStart"/>
       <w:r>
-        <w:t>GUIstateData.cs</w:t>
+        <w:t>GuiState</w:t>
       </w:r>
       <w:proofErr w:type="spellEnd"/>
       <w:r>
-        <w:t xml:space="preserve"> between invocations of the nova GUI. When starting a new turn the </w:t>
+        <w:t xml:space="preserve"> object defined in </w:t>
       </w:r>
       <w:proofErr w:type="spellStart"/>
       <w:r>
-        <w:t>GUIstate</w:t>
+        <w:t>GuiState</w:t>
+      </w:r>
+      <w:r>
+        <w:t>.cs</w:t>
       </w:r>
       <w:proofErr w:type="spellEnd"/>
       <w:r>
-        <w:t xml:space="preserve"> is updated</w:t>
-      </w:r>
-      <w:r>
-        <w:t xml:space="preserve"> by reading the </w:t>
+        <w:t xml:space="preserve"> as its internal representation of the game universe. </w:t>
+      </w:r>
+      <w:r>
+        <w:t>This state is serialised as &lt;</w:t>
       </w:r>
       <w:proofErr w:type="spellStart"/>
       <w:r>
-        <w:t>Nova.Turn</w:t>
+        <w:t>RaceName</w:t>
       </w:r>
       <w:proofErr w:type="spellEnd"/>
       <w:r>
-        <w:t xml:space="preserve"> file </w:t>
-      </w:r>
-      <w:r>
-        <w:t xml:space="preserve">via </w:t>
+        <w:t xml:space="preserve">&gt;.state </w:t>
+      </w:r>
+      <w:r>
+        <w:t xml:space="preserve">(roughly equivalent to the stars! .h file) </w:t>
+      </w:r>
+      <w:r>
+        <w:t xml:space="preserve">by </w:t>
       </w:r>
       <w:proofErr w:type="spellStart"/>
       <w:proofErr w:type="gramStart"/>
       <w:r>
-        <w:t>InputTurnData.Process</w:t>
+        <w:t>GUIstate.Save</w:t>
       </w:r>
       <w:proofErr w:type="spellEnd"/>
       <w:r>
@@ -496,27 +529,50 @@
       </w:r>
       <w:proofErr w:type="spellStart"/>
       <w:r>
-        <w:t>ProcessGlobalTurn.cs</w:t>
+        <w:t>GuiState</w:t>
+      </w:r>
+      <w:r>
+        <w:t>.cs</w:t>
       </w:r>
       <w:proofErr w:type="spellEnd"/>
       <w:r>
-        <w:t xml:space="preserve">. When a turn has been played, a </w:t>
+        <w:t xml:space="preserve"> between invocations of the nova GUI. When </w:t>
+      </w:r>
+      <w:r>
+        <w:t>loading</w:t>
+      </w:r>
+      <w:r>
+        <w:t xml:space="preserve"> a new turn the </w:t>
       </w:r>
       <w:proofErr w:type="spellStart"/>
       <w:r>
-        <w:t>RaceTurn</w:t>
+        <w:t>GuiState</w:t>
       </w:r>
       <w:proofErr w:type="spellEnd"/>
       <w:r>
-        <w:t xml:space="preserve"> object is generated by </w:t>
+        <w:t xml:space="preserve"> is updated</w:t>
+      </w:r>
+      <w:r>
+        <w:t xml:space="preserve"> by reading the </w:t>
+      </w:r>
+      <w:proofErr w:type="spellStart"/>
+      <w:r>
+        <w:t>Nova.</w:t>
+      </w:r>
+      <w:r>
+        <w:t>Intel</w:t>
+      </w:r>
+      <w:proofErr w:type="spellEnd"/>
+      <w:r>
+        <w:t xml:space="preserve"> file </w:t>
+      </w:r>
+      <w:r>
+        <w:t xml:space="preserve">via </w:t>
       </w:r>
       <w:proofErr w:type="spellStart"/>
       <w:proofErr w:type="gramStart"/>
       <w:r>
-        <w:t>PlayerTurn.Gener</w:t>
-      </w:r>
-      <w:r>
-        <w:t>ate</w:t>
+        <w:t>IntelReader.ReadIntel</w:t>
       </w:r>
       <w:proofErr w:type="spellEnd"/>
       <w:r>
@@ -528,10 +584,54 @@
       </w:r>
       <w:proofErr w:type="spellStart"/>
       <w:r>
-        <w:t>GeneratePlayerTurn.cs</w:t>
+        <w:t>IntelReader</w:t>
+      </w:r>
+      <w:r>
+        <w:t>.cs</w:t>
       </w:r>
       <w:proofErr w:type="spellEnd"/>
       <w:r>
+        <w:t xml:space="preserve"> (initiated by </w:t>
+      </w:r>
+      <w:proofErr w:type="spellStart"/>
+      <w:r>
+        <w:t>GuiState.Initialize</w:t>
+      </w:r>
+      <w:proofErr w:type="spellEnd"/>
+      <w:r>
+        <w:t>)</w:t>
+      </w:r>
+      <w:r>
+        <w:t>. W</w:t>
+      </w:r>
+      <w:r>
+        <w:t xml:space="preserve">hen a turn has been played, an Orders </w:t>
+      </w:r>
+      <w:r>
+        <w:t xml:space="preserve">object is generated by </w:t>
+      </w:r>
+      <w:proofErr w:type="spellStart"/>
+      <w:proofErr w:type="gramStart"/>
+      <w:r>
+        <w:t>OrderWriter.WriteOrders</w:t>
+      </w:r>
+      <w:proofErr w:type="spellEnd"/>
+      <w:r>
+        <w:t>(</w:t>
+      </w:r>
+      <w:proofErr w:type="gramEnd"/>
+      <w:r>
+        <w:t xml:space="preserve">) in </w:t>
+      </w:r>
+      <w:proofErr w:type="spellStart"/>
+      <w:r>
+        <w:t>OrderWriter</w:t>
+      </w:r>
+      <w:r>
+        <w:t>.cs</w:t>
+      </w:r>
+      <w:proofErr w:type="spellEnd"/>
+      <w:r>
         <w:t>, and serialised by the same function into a &lt;</w:t>
       </w:r>
       <w:proofErr w:type="spellStart"/>
@@ -540,7 +640,28 @@
       </w:r>
       <w:proofErr w:type="spellEnd"/>
       <w:r>
-        <w:t>&gt;.turn file, which can be read by the console.</w:t>
+        <w:t>&gt;.</w:t>
+      </w:r>
+      <w:r>
+        <w:t>Orders</w:t>
+      </w:r>
+      <w:r>
+        <w:t xml:space="preserve"> file, which can be read by the console.</w:t>
+      </w:r>
+    </w:p>
+    <w:p>
+      <w:pPr>
+        <w:rPr>
+          <w:rFonts w:asciiTheme="majorHAnsi" w:eastAsiaTheme="majorEastAsia" w:hAnsiTheme="majorHAnsi" w:cstheme="majorBidi"/>
+          <w:b/>
+          <w:bCs/>
+          <w:color w:val="365F91" w:themeColor="accent1" w:themeShade="BF"/>
+          <w:sz w:val="28"/>
+          <w:szCs w:val="28"/>
+        </w:rPr>
+      </w:pPr>
+      <w:r>
+        <w:br w:type="page"/>
       </w:r>
     </w:p>
     <w:p>
@@ -548,6 +669,7 @@
         <w:pStyle w:val="Heading1"/>
       </w:pPr>
       <w:r>
+        <w:lastRenderedPageBreak/>
         <w:t>Nova Objects</w:t>
       </w:r>
     </w:p>
@@ -563,15 +685,15 @@
         <w:tblLook w:val="04A0"/>
       </w:tblPr>
       <w:tblGrid>
-        <w:gridCol w:w="1345"/>
-        <w:gridCol w:w="1889"/>
-        <w:gridCol w:w="1527"/>
-        <w:gridCol w:w="4481"/>
+        <w:gridCol w:w="1301"/>
+        <w:gridCol w:w="2144"/>
+        <w:gridCol w:w="1777"/>
+        <w:gridCol w:w="4020"/>
       </w:tblGrid>
       <w:tr>
         <w:tc>
           <w:tcPr>
-            <w:tcW w:w="1345" w:type="dxa"/>
+            <w:tcW w:w="1301" w:type="dxa"/>
           </w:tcPr>
           <w:p>
             <w:pPr>
@@ -589,7 +711,7 @@
         </w:tc>
         <w:tc>
           <w:tcPr>
-            <w:tcW w:w="1889" w:type="dxa"/>
+            <w:tcW w:w="2144" w:type="dxa"/>
           </w:tcPr>
           <w:p>
             <w:pPr>
@@ -627,7 +749,7 @@
         </w:tc>
         <w:tc>
           <w:tcPr>
-            <w:tcW w:w="1527" w:type="dxa"/>
+            <w:tcW w:w="1777" w:type="dxa"/>
           </w:tcPr>
           <w:p>
             <w:pPr>
@@ -645,7 +767,7 @@
         </w:tc>
         <w:tc>
           <w:tcPr>
-            <w:tcW w:w="4481" w:type="dxa"/>
+            <w:tcW w:w="4020" w:type="dxa"/>
           </w:tcPr>
           <w:p>
             <w:pPr>
@@ -665,7 +787,7 @@
       <w:tr>
         <w:tc>
           <w:tcPr>
-            <w:tcW w:w="1345" w:type="dxa"/>
+            <w:tcW w:w="1301" w:type="dxa"/>
           </w:tcPr>
           <w:p>
             <w:r>
@@ -675,170 +797,7 @@
         </w:tc>
         <w:tc>
           <w:tcPr>
-            <w:tcW w:w="1889" w:type="dxa"/>
-          </w:tcPr>
-          <w:p>
-            <w:proofErr w:type="spellStart"/>
-            <w:r>
-              <w:t>RaceTurn</w:t>
-            </w:r>
-            <w:proofErr w:type="spellEnd"/>
-          </w:p>
-        </w:tc>
-        <w:tc>
-          <w:tcPr>
-            <w:tcW w:w="1527" w:type="dxa"/>
-          </w:tcPr>
-          <w:p>
-            <w:proofErr w:type="spellStart"/>
-            <w:r>
-              <w:t>RaceTurn</w:t>
-            </w:r>
-            <w:proofErr w:type="spellEnd"/>
-          </w:p>
-        </w:tc>
-        <w:tc>
-          <w:tcPr>
-            <w:tcW w:w="4481" w:type="dxa"/>
-          </w:tcPr>
-          <w:p>
-            <w:r>
-              <w:rPr>
-                <w:noProof/>
-              </w:rPr>
-              <w:t>This module contains the data that is generated by the Nova GUI and passed to the Nova Console so that it can generate the turn for the next year. (sounds like a race.x file)</w:t>
-            </w:r>
-          </w:p>
-        </w:tc>
-      </w:tr>
-      <w:tr>
-        <w:tc>
-          <w:tcPr>
-            <w:tcW w:w="1345" w:type="dxa"/>
-          </w:tcPr>
-          <w:p>
-            <w:r>
-              <w:t>Common</w:t>
-            </w:r>
-          </w:p>
-        </w:tc>
-        <w:tc>
-          <w:tcPr>
-            <w:tcW w:w="1889" w:type="dxa"/>
-          </w:tcPr>
-          <w:p>
-            <w:proofErr w:type="spellStart"/>
-            <w:r>
-              <w:t>RaceData</w:t>
-            </w:r>
-            <w:proofErr w:type="spellEnd"/>
-          </w:p>
-        </w:tc>
-        <w:tc>
-          <w:tcPr>
-            <w:tcW w:w="1527" w:type="dxa"/>
-          </w:tcPr>
-          <w:p>
-            <w:proofErr w:type="spellStart"/>
-            <w:r>
-              <w:t>RaceData</w:t>
-            </w:r>
-            <w:proofErr w:type="spellEnd"/>
-          </w:p>
-        </w:tc>
-        <w:tc>
-          <w:tcPr>
-            <w:tcW w:w="4481" w:type="dxa"/>
-          </w:tcPr>
-          <w:p>
-            <w:pPr>
-              <w:rPr>
-                <w:noProof/>
-              </w:rPr>
-            </w:pPr>
-            <w:r>
-              <w:rPr>
-                <w:noProof/>
-              </w:rPr>
-              <w:t>Contains TurnYear, PlayerRelations and Battle Plans. Is a component of RaceTurn and has no member functions. (suggest refactor into RaceTurn)</w:t>
-            </w:r>
-          </w:p>
-        </w:tc>
-      </w:tr>
-      <w:tr>
-        <w:tc>
-          <w:tcPr>
-            <w:tcW w:w="1345" w:type="dxa"/>
-          </w:tcPr>
-          <w:p>
-            <w:r>
-              <w:t>Common</w:t>
-            </w:r>
-          </w:p>
-        </w:tc>
-        <w:tc>
-          <w:tcPr>
-            <w:tcW w:w="1889" w:type="dxa"/>
-          </w:tcPr>
-          <w:p>
-            <w:proofErr w:type="spellStart"/>
-            <w:r>
-              <w:t>GlobalTurnData</w:t>
-            </w:r>
-            <w:proofErr w:type="spellEnd"/>
-          </w:p>
-        </w:tc>
-        <w:tc>
-          <w:tcPr>
-            <w:tcW w:w="1527" w:type="dxa"/>
-          </w:tcPr>
-          <w:p>
-            <w:pPr>
-              <w:rPr>
-                <w:noProof/>
-              </w:rPr>
-            </w:pPr>
-            <w:r>
-              <w:rPr>
-                <w:noProof/>
-              </w:rPr>
-              <w:t>GlobalTurn</w:t>
-            </w:r>
-          </w:p>
-        </w:tc>
-        <w:tc>
-          <w:tcPr>
-            <w:tcW w:w="4481" w:type="dxa"/>
-          </w:tcPr>
-          <w:p>
-            <w:pPr>
-              <w:rPr>
-                <w:noProof/>
-              </w:rPr>
-            </w:pPr>
-            <w:r>
-              <w:rPr>
-                <w:noProof/>
-              </w:rPr>
-              <w:t>This module contains the data that is generated by the Nova Console to generate a turn (including the very first one).</w:t>
-            </w:r>
-          </w:p>
-        </w:tc>
-      </w:tr>
-      <w:tr>
-        <w:tc>
-          <w:tcPr>
-            <w:tcW w:w="1345" w:type="dxa"/>
-          </w:tcPr>
-          <w:p>
-            <w:r>
-              <w:t>Common</w:t>
-            </w:r>
-          </w:p>
-        </w:tc>
-        <w:tc>
-          <w:tcPr>
-            <w:tcW w:w="1889" w:type="dxa"/>
+            <w:tcW w:w="2144" w:type="dxa"/>
           </w:tcPr>
           <w:p>
             <w:r>
@@ -848,7 +807,7 @@
         </w:tc>
         <w:tc>
           <w:tcPr>
-            <w:tcW w:w="1527" w:type="dxa"/>
+            <w:tcW w:w="1777" w:type="dxa"/>
           </w:tcPr>
           <w:p>
             <w:pPr>
@@ -866,7 +825,7 @@
         </w:tc>
         <w:tc>
           <w:tcPr>
-            <w:tcW w:w="4481" w:type="dxa"/>
+            <w:tcW w:w="4020" w:type="dxa"/>
           </w:tcPr>
           <w:p>
             <w:pPr>
@@ -878,19 +837,19 @@
               <w:rPr>
                 <w:noProof/>
               </w:rPr>
-              <w:t>This module defines all the parameters that define the characteristics of a</w:t>
+              <w:t>This module defines all the parameters that define the characteristics of a race. These values are all set in the race designer. This object also manages the loading an</w:t>
             </w:r>
             <w:r>
               <w:rPr>
                 <w:noProof/>
               </w:rPr>
-              <w:t xml:space="preserve"> </w:t>
+              <w:t>d</w:t>
             </w:r>
             <w:r>
               <w:rPr>
                 <w:noProof/>
               </w:rPr>
-              <w:t>race. These values are all set in the race designer. This object also manages the loading ans saving of race data to a file.</w:t>
+              <w:t xml:space="preserve"> saving of race data to a file.</w:t>
             </w:r>
           </w:p>
         </w:tc>
@@ -898,7 +857,112 @@
       <w:tr>
         <w:tc>
           <w:tcPr>
-            <w:tcW w:w="1345" w:type="dxa"/>
+            <w:tcW w:w="1301" w:type="dxa"/>
+          </w:tcPr>
+          <w:p>
+            <w:r>
+              <w:t>Common</w:t>
+            </w:r>
+          </w:p>
+        </w:tc>
+        <w:tc>
+          <w:tcPr>
+            <w:tcW w:w="2144" w:type="dxa"/>
+          </w:tcPr>
+          <w:p>
+            <w:r>
+              <w:t>Orders</w:t>
+            </w:r>
+          </w:p>
+        </w:tc>
+        <w:tc>
+          <w:tcPr>
+            <w:tcW w:w="1777" w:type="dxa"/>
+          </w:tcPr>
+          <w:p>
+            <w:r>
+              <w:t>Orders</w:t>
+            </w:r>
+          </w:p>
+        </w:tc>
+        <w:tc>
+          <w:tcPr>
+            <w:tcW w:w="4020" w:type="dxa"/>
+          </w:tcPr>
+          <w:p>
+            <w:r>
+              <w:rPr>
+                <w:noProof/>
+              </w:rPr>
+              <w:t>This module contains the data that is generated by the Nova GUI and passed to the Nova Console so that it can generate the turn for the next year. (sounds like a race.x file)</w:t>
+            </w:r>
+          </w:p>
+        </w:tc>
+      </w:tr>
+      <w:tr>
+        <w:tc>
+          <w:tcPr>
+            <w:tcW w:w="1301" w:type="dxa"/>
+          </w:tcPr>
+          <w:p>
+            <w:r>
+              <w:t>Common</w:t>
+            </w:r>
+          </w:p>
+        </w:tc>
+        <w:tc>
+          <w:tcPr>
+            <w:tcW w:w="2144" w:type="dxa"/>
+          </w:tcPr>
+          <w:p>
+            <w:r>
+              <w:t>Intel</w:t>
+            </w:r>
+          </w:p>
+        </w:tc>
+        <w:tc>
+          <w:tcPr>
+            <w:tcW w:w="1777" w:type="dxa"/>
+          </w:tcPr>
+          <w:p>
+            <w:pPr>
+              <w:rPr>
+                <w:noProof/>
+              </w:rPr>
+            </w:pPr>
+            <w:r>
+              <w:rPr>
+                <w:noProof/>
+              </w:rPr>
+              <w:t>Intel</w:t>
+            </w:r>
+          </w:p>
+        </w:tc>
+        <w:tc>
+          <w:tcPr>
+            <w:tcW w:w="4020" w:type="dxa"/>
+          </w:tcPr>
+          <w:p>
+            <w:pPr>
+              <w:rPr>
+                <w:rFonts w:cs="Courier New"/>
+                <w:noProof/>
+              </w:rPr>
+            </w:pPr>
+            <w:r>
+              <w:rPr>
+                <w:rFonts w:cs="Courier New"/>
+                <w:noProof/>
+              </w:rPr>
+              <w:t>This module defines the intel that the nova console (server) sends to the GUI (client), including for the first turn.</w:t>
+            </w:r>
+          </w:p>
+        </w:tc>
+      </w:tr>
+      <w:tr>
+        <w:tc>
+          <w:tcPr>
+            <w:tcW w:w="1301" w:type="dxa"/>
           </w:tcPr>
           <w:p>
             <w:r>
@@ -908,101 +972,31 @@
         </w:tc>
         <w:tc>
           <w:tcPr>
-            <w:tcW w:w="1889" w:type="dxa"/>
+            <w:tcW w:w="2144" w:type="dxa"/>
           </w:tcPr>
           <w:p>
             <w:proofErr w:type="spellStart"/>
             <w:r>
-              <w:t>GUIdata</w:t>
+              <w:t>GuiState</w:t>
             </w:r>
             <w:proofErr w:type="spellEnd"/>
           </w:p>
         </w:tc>
         <w:tc>
           <w:tcPr>
-            <w:tcW w:w="1527" w:type="dxa"/>
+            <w:tcW w:w="1777" w:type="dxa"/>
           </w:tcPr>
           <w:p>
             <w:proofErr w:type="spellStart"/>
             <w:r>
-              <w:t>GUIdata</w:t>
+              <w:t>GuiState</w:t>
             </w:r>
             <w:proofErr w:type="spellEnd"/>
           </w:p>
         </w:tc>
         <w:tc>
           <w:tcPr>
-            <w:tcW w:w="4481" w:type="dxa"/>
-          </w:tcPr>
-          <w:p>
-            <w:r>
-              <w:t xml:space="preserve">Actually contains no data, only member function that operate on </w:t>
-            </w:r>
-            <w:proofErr w:type="spellStart"/>
-            <w:r>
-              <w:t>GUIstate</w:t>
-            </w:r>
-            <w:proofErr w:type="spellEnd"/>
-            <w:r>
-              <w:t xml:space="preserve">! (suggest </w:t>
-            </w:r>
-            <w:proofErr w:type="spellStart"/>
-            <w:r>
-              <w:t>refactor</w:t>
-            </w:r>
-            <w:proofErr w:type="spellEnd"/>
-            <w:r>
-              <w:t xml:space="preserve"> into </w:t>
-            </w:r>
-            <w:proofErr w:type="spellStart"/>
-            <w:r>
-              <w:t>GUIstate</w:t>
-            </w:r>
-            <w:proofErr w:type="spellEnd"/>
-            <w:r>
-              <w:t>)</w:t>
-            </w:r>
-          </w:p>
-        </w:tc>
-      </w:tr>
-      <w:tr>
-        <w:tc>
-          <w:tcPr>
-            <w:tcW w:w="1345" w:type="dxa"/>
-          </w:tcPr>
-          <w:p>
-            <w:r>
-              <w:t>GUI</w:t>
-            </w:r>
-          </w:p>
-        </w:tc>
-        <w:tc>
-          <w:tcPr>
-            <w:tcW w:w="1889" w:type="dxa"/>
-          </w:tcPr>
-          <w:p>
-            <w:proofErr w:type="spellStart"/>
-            <w:r>
-              <w:t>GUIstateData</w:t>
-            </w:r>
-            <w:proofErr w:type="spellEnd"/>
-          </w:p>
-        </w:tc>
-        <w:tc>
-          <w:tcPr>
-            <w:tcW w:w="1527" w:type="dxa"/>
-          </w:tcPr>
-          <w:p>
-            <w:proofErr w:type="spellStart"/>
-            <w:r>
-              <w:t>GUIstate</w:t>
-            </w:r>
-            <w:proofErr w:type="spellEnd"/>
-          </w:p>
-        </w:tc>
-        <w:tc>
-          <w:tcPr>
-            <w:tcW w:w="4481" w:type="dxa"/>
+            <w:tcW w:w="4020" w:type="dxa"/>
           </w:tcPr>
           <w:p>
             <w:r>
@@ -1017,7 +1011,7 @@
       <w:tr>
         <w:tc>
           <w:tcPr>
-            <w:tcW w:w="1345" w:type="dxa"/>
+            <w:tcW w:w="1301" w:type="dxa"/>
           </w:tcPr>
           <w:p>
             <w:r>
@@ -1027,32 +1021,32 @@
         </w:tc>
         <w:tc>
           <w:tcPr>
-            <w:tcW w:w="1889" w:type="dxa"/>
+            <w:tcW w:w="2144" w:type="dxa"/>
           </w:tcPr>
           <w:p>
             <w:proofErr w:type="spellStart"/>
             <w:r>
-              <w:t>ProcessGlobalTurn</w:t>
+              <w:t>IntelReader</w:t>
             </w:r>
             <w:proofErr w:type="spellEnd"/>
           </w:p>
         </w:tc>
         <w:tc>
           <w:tcPr>
-            <w:tcW w:w="1527" w:type="dxa"/>
+            <w:tcW w:w="1777" w:type="dxa"/>
           </w:tcPr>
           <w:p>
             <w:r>
               <w:rPr>
                 <w:noProof/>
               </w:rPr>
-              <w:t>InputTurnData</w:t>
+              <w:t>IntelReader</w:t>
             </w:r>
           </w:p>
         </w:tc>
         <w:tc>
           <w:tcPr>
-            <w:tcW w:w="4481" w:type="dxa"/>
+            <w:tcW w:w="4020" w:type="dxa"/>
           </w:tcPr>
           <w:p>
             <w:pPr>
@@ -1072,7 +1066,69 @@
       <w:tr>
         <w:tc>
           <w:tcPr>
-            <w:tcW w:w="1345" w:type="dxa"/>
+            <w:tcW w:w="1301" w:type="dxa"/>
+          </w:tcPr>
+          <w:p>
+            <w:r>
+              <w:t>GUI</w:t>
+            </w:r>
+          </w:p>
+        </w:tc>
+        <w:tc>
+          <w:tcPr>
+            <w:tcW w:w="2144" w:type="dxa"/>
+          </w:tcPr>
+          <w:p>
+            <w:proofErr w:type="spellStart"/>
+            <w:r>
+              <w:t>OrderWriter</w:t>
+            </w:r>
+            <w:proofErr w:type="spellEnd"/>
+          </w:p>
+        </w:tc>
+        <w:tc>
+          <w:tcPr>
+            <w:tcW w:w="1777" w:type="dxa"/>
+          </w:tcPr>
+          <w:p>
+            <w:pPr>
+              <w:rPr>
+                <w:noProof/>
+              </w:rPr>
+            </w:pPr>
+            <w:r>
+              <w:rPr>
+                <w:noProof/>
+              </w:rPr>
+              <w:t>OrderWriter</w:t>
+            </w:r>
+          </w:p>
+        </w:tc>
+        <w:tc>
+          <w:tcPr>
+            <w:tcW w:w="4020" w:type="dxa"/>
+          </w:tcPr>
+          <w:p>
+            <w:pPr>
+              <w:rPr>
+                <w:rFonts w:cs="Courier New"/>
+                <w:noProof/>
+              </w:rPr>
+            </w:pPr>
+            <w:r>
+              <w:rPr>
+                <w:rFonts w:cs="Courier New"/>
+                <w:noProof/>
+              </w:rPr>
+              <w:t>This GUI module will generate the player's Orders, which are written to file and sent to the Nova Console so that the turn for the next year can be generated.</w:t>
+            </w:r>
+          </w:p>
+        </w:tc>
+      </w:tr>
+      <w:tr>
+        <w:tc>
+          <w:tcPr>
+            <w:tcW w:w="1301" w:type="dxa"/>
           </w:tcPr>
           <w:p>
             <w:r>
@@ -1082,19 +1138,19 @@
         </w:tc>
         <w:tc>
           <w:tcPr>
-            <w:tcW w:w="1889" w:type="dxa"/>
+            <w:tcW w:w="2144" w:type="dxa"/>
           </w:tcPr>
           <w:p>
             <w:proofErr w:type="spellStart"/>
             <w:r>
-              <w:t>ConsoleStateData</w:t>
+              <w:t>ConsoleState</w:t>
             </w:r>
             <w:proofErr w:type="spellEnd"/>
           </w:p>
         </w:tc>
         <w:tc>
           <w:tcPr>
-            <w:tcW w:w="1527" w:type="dxa"/>
+            <w:tcW w:w="1777" w:type="dxa"/>
           </w:tcPr>
           <w:p>
             <w:pPr>
@@ -1112,7 +1168,7 @@
         </w:tc>
         <w:tc>
           <w:tcPr>
-            <w:tcW w:w="4481" w:type="dxa"/>
+            <w:tcW w:w="4020" w:type="dxa"/>
           </w:tcPr>
           <w:p>
             <w:pPr>
@@ -1124,31 +1180,7 @@
               <w:rPr>
                 <w:noProof/>
               </w:rPr>
-              <w:t>This file contains data that are persistent across multiple invokations of</w:t>
-            </w:r>
-            <w:r>
-              <w:rPr>
-                <w:noProof/>
-              </w:rPr>
-              <w:t xml:space="preserve"> </w:t>
-            </w:r>
-            <w:r>
-              <w:rPr>
-                <w:noProof/>
-              </w:rPr>
-              <w:t>Nova Console. (It also holds the odd item that doesn't need to be persistent</w:t>
-            </w:r>
-            <w:r>
-              <w:rPr>
-                <w:noProof/>
-              </w:rPr>
-              <w:t xml:space="preserve"> </w:t>
-            </w:r>
-            <w:r>
-              <w:rPr>
-                <w:noProof/>
-              </w:rPr>
-              <w:t>but it's just convenient to keep all "global" data in one place.</w:t>
+              <w:t>This file contains data that are persistent across multiple invokations of Nova Console. (It also holds the odd item that doesn't need to be persistent but it's just convenient to keep all "global" data in one place.</w:t>
             </w:r>
           </w:p>
         </w:tc>
@@ -1156,7 +1188,7 @@
       <w:tr>
         <w:tc>
           <w:tcPr>
-            <w:tcW w:w="1345" w:type="dxa"/>
+            <w:tcW w:w="1301" w:type="dxa"/>
           </w:tcPr>
           <w:p>
             <w:r>
@@ -1166,19 +1198,22 @@
         </w:tc>
         <w:tc>
           <w:tcPr>
-            <w:tcW w:w="1889" w:type="dxa"/>
+            <w:tcW w:w="2144" w:type="dxa"/>
           </w:tcPr>
           <w:p>
             <w:proofErr w:type="spellStart"/>
             <w:r>
-              <w:t>GenerateTurn</w:t>
+              <w:t>Process</w:t>
+            </w:r>
+            <w:r>
+              <w:t>Turn</w:t>
             </w:r>
             <w:proofErr w:type="spellEnd"/>
           </w:p>
         </w:tc>
         <w:tc>
           <w:tcPr>
-            <w:tcW w:w="1527" w:type="dxa"/>
+            <w:tcW w:w="1777" w:type="dxa"/>
           </w:tcPr>
           <w:p>
             <w:pPr>
@@ -1190,13 +1225,19 @@
               <w:rPr>
                 <w:noProof/>
               </w:rPr>
-              <w:t>NewTurn</w:t>
+              <w:t>Process</w:t>
+            </w:r>
+            <w:r>
+              <w:rPr>
+                <w:noProof/>
+              </w:rPr>
+              <w:t>Turn</w:t>
             </w:r>
           </w:p>
         </w:tc>
         <w:tc>
           <w:tcPr>
-            <w:tcW w:w="4481" w:type="dxa"/>
+            <w:tcW w:w="4020" w:type="dxa"/>
           </w:tcPr>
           <w:p>
             <w:pPr>
@@ -1208,26 +1249,7 @@
               <w:rPr>
                 <w:noProof/>
               </w:rPr>
-              <w:t xml:space="preserve">Generate a new turn by reading in the player </w:t>
-            </w:r>
-            <w:r>
-              <w:rPr>
-                <w:noProof/>
-              </w:rPr>
-              <w:lastRenderedPageBreak/>
-              <w:t>turn files to update the master</w:t>
-            </w:r>
-            <w:r>
-              <w:rPr>
-                <w:noProof/>
-              </w:rPr>
-              <w:t xml:space="preserve"> </w:t>
-            </w:r>
-            <w:r>
-              <w:rPr>
-                <w:noProof/>
-              </w:rPr>
-              <w:t>copy of stars, ships, etc. Then do the processing required to take in the passage of one year of time and, finally, write out the new turn file.</w:t>
+              <w:t>Generate a new turn by reading in the player turn files to update the master copy of stars, ships, etc. Then do the processing required to take in the passage of one year of time and, finally, write out the new turn file.</w:t>
             </w:r>
           </w:p>
         </w:tc>
@@ -1235,30 +1257,30 @@
       <w:tr>
         <w:tc>
           <w:tcPr>
-            <w:tcW w:w="1345" w:type="dxa"/>
+            <w:tcW w:w="1301" w:type="dxa"/>
           </w:tcPr>
           <w:p>
             <w:r>
-              <w:lastRenderedPageBreak/>
-              <w:t>Common</w:t>
+              <w:t>Console</w:t>
             </w:r>
           </w:p>
         </w:tc>
         <w:tc>
           <w:tcPr>
-            <w:tcW w:w="1889" w:type="dxa"/>
+            <w:tcW w:w="2144" w:type="dxa"/>
           </w:tcPr>
           <w:p>
-            <w:proofErr w:type="spellStart"/>
             <w:r>
-              <w:t>GlobalTurnData</w:t>
+              <w:rPr>
+                <w:noProof/>
+              </w:rPr>
+              <w:t>GenerateIntel</w:t>
             </w:r>
-            <w:proofErr w:type="spellEnd"/>
           </w:p>
         </w:tc>
         <w:tc>
           <w:tcPr>
-            <w:tcW w:w="1527" w:type="dxa"/>
+            <w:tcW w:w="1777" w:type="dxa"/>
           </w:tcPr>
           <w:p>
             <w:pPr>
@@ -1270,13 +1292,13 @@
               <w:rPr>
                 <w:noProof/>
               </w:rPr>
-              <w:t>GlobalTurn</w:t>
+              <w:t>GenerateIntel</w:t>
             </w:r>
           </w:p>
         </w:tc>
         <w:tc>
           <w:tcPr>
-            <w:tcW w:w="4481" w:type="dxa"/>
+            <w:tcW w:w="4020" w:type="dxa"/>
           </w:tcPr>
           <w:p>
             <w:pPr>
@@ -1288,7 +1310,7 @@
               <w:rPr>
                 <w:noProof/>
               </w:rPr>
-              <w:t>This module contains the data that is generated by the Nova Console to generate a turn (including the very first one).</w:t>
+              <w:t>This module converts the console's state into Intel and saves it, thereby generating the next turn to be played.</w:t>
             </w:r>
           </w:p>
         </w:tc>
@@ -1296,7 +1318,7 @@
       <w:tr>
         <w:tc>
           <w:tcPr>
-            <w:tcW w:w="1345" w:type="dxa"/>
+            <w:tcW w:w="1301" w:type="dxa"/>
           </w:tcPr>
           <w:p>
             <w:r>
@@ -1306,19 +1328,19 @@
         </w:tc>
         <w:tc>
           <w:tcPr>
-            <w:tcW w:w="1889" w:type="dxa"/>
+            <w:tcW w:w="2144" w:type="dxa"/>
           </w:tcPr>
           <w:p>
             <w:proofErr w:type="spellStart"/>
             <w:r>
-              <w:t>SaveTurn</w:t>
+              <w:t>OrderReader</w:t>
             </w:r>
             <w:proofErr w:type="spellEnd"/>
           </w:p>
         </w:tc>
         <w:tc>
           <w:tcPr>
-            <w:tcW w:w="1527" w:type="dxa"/>
+            <w:tcW w:w="1777" w:type="dxa"/>
           </w:tcPr>
           <w:p>
             <w:pPr>
@@ -1330,13 +1352,13 @@
               <w:rPr>
                 <w:noProof/>
               </w:rPr>
-              <w:t>Turn</w:t>
+              <w:t>OrderReader</w:t>
             </w:r>
           </w:p>
         </w:tc>
         <w:tc>
           <w:tcPr>
-            <w:tcW w:w="4481" w:type="dxa"/>
+            <w:tcW w:w="4020" w:type="dxa"/>
           </w:tcPr>
           <w:p>
             <w:pPr>
@@ -1348,7 +1370,82 @@
               <w:rPr>
                 <w:noProof/>
               </w:rPr>
-              <w:t>This module will save the the data for the current turn.</w:t>
+              <w:t>This module processes the reading of race orders.</w:t>
+            </w:r>
+          </w:p>
+        </w:tc>
+      </w:tr>
+      <w:tr>
+        <w:tc>
+          <w:tcPr>
+            <w:tcW w:w="1301" w:type="dxa"/>
+          </w:tcPr>
+          <w:p>
+            <w:r>
+              <w:t>Consol</w:t>
+            </w:r>
+            <w:r>
+              <w:t>e</w:t>
+            </w:r>
+          </w:p>
+        </w:tc>
+        <w:tc>
+          <w:tcPr>
+            <w:tcW w:w="2144" w:type="dxa"/>
+          </w:tcPr>
+          <w:p>
+            <w:proofErr w:type="spellStart"/>
+            <w:r>
+              <w:t>PlayerFunctions</w:t>
+            </w:r>
+            <w:proofErr w:type="spellEnd"/>
+          </w:p>
+        </w:tc>
+        <w:tc>
+          <w:tcPr>
+            <w:tcW w:w="1777" w:type="dxa"/>
+          </w:tcPr>
+          <w:p>
+            <w:pPr>
+              <w:rPr>
+                <w:noProof/>
+              </w:rPr>
+            </w:pPr>
+            <w:r>
+              <w:rPr>
+                <w:noProof/>
+              </w:rPr>
+              <w:t>Players</w:t>
+            </w:r>
+          </w:p>
+        </w:tc>
+        <w:tc>
+          <w:tcPr>
+            <w:tcW w:w="4020" w:type="dxa"/>
+          </w:tcPr>
+          <w:p>
+            <w:pPr>
+              <w:rPr>
+                <w:noProof/>
+              </w:rPr>
+            </w:pPr>
+            <w:r>
+              <w:rPr>
+                <w:noProof/>
+              </w:rPr>
+              <w:t>Player related function, l</w:t>
+            </w:r>
+            <w:r>
+              <w:rPr>
+                <w:noProof/>
+              </w:rPr>
+              <w:t>o</w:t>
+            </w:r>
+            <w:r>
+              <w:rPr>
+                <w:noProof/>
+              </w:rPr>
+              <w:t>ad turns, etc.</w:t>
             </w:r>
           </w:p>
         </w:tc>
@@ -1360,6 +1457,7 @@
         <w:pStyle w:val="Heading1"/>
       </w:pPr>
       <w:r>
+        <w:lastRenderedPageBreak/>
         <w:t>Nova Files</w:t>
       </w:r>
     </w:p>
@@ -1369,11 +1467,14 @@
       </w:r>
       <w:proofErr w:type="spellStart"/>
       <w:r>
-        <w:t>RaceName.race</w:t>
+        <w:t>RaceName</w:t>
       </w:r>
       <w:proofErr w:type="spellEnd"/>
       <w:r>
-        <w:t>&gt; have been converted to xml format and their formats require documentation.)</w:t>
+        <w:t>&gt;</w:t>
+      </w:r>
+      <w:r>
+        <w:t>.race have been converted to xml format and their formats require documentation.)</w:t>
       </w:r>
     </w:p>
     <w:p>
@@ -1404,7 +1505,10 @@
       </w:r>
       <w:proofErr w:type="spellStart"/>
       <w:r>
-        <w:t>ConsoleStateData</w:t>
+        <w:t>ConsoleState</w:t>
+      </w:r>
+      <w:r>
+        <w:t>.cs</w:t>
       </w:r>
       <w:proofErr w:type="spellEnd"/>
       <w:r>
@@ -3736,8 +3840,10 @@
       </w:pPr>
       <w:proofErr w:type="spellStart"/>
       <w:r>
-        <w:lastRenderedPageBreak/>
-        <w:t>Nova.turn</w:t>
+        <w:t>Nova.</w:t>
+      </w:r>
+      <w:r>
+        <w:t>Intel</w:t>
       </w:r>
       <w:proofErr w:type="spellEnd"/>
     </w:p>
@@ -3751,19 +3857,75 @@
         <w:rPr>
           <w:noProof/>
         </w:rPr>
-        <w:t xml:space="preserve">Global Turn file (Nova.turn) generated by the Nova Console. </w:t>
-      </w:r>
-      <w:r>
-        <w:rPr>
-          <w:noProof/>
-        </w:rPr>
-        <w:t xml:space="preserve">A serialisation of GlobalTurn (in GlobalTurnData.cs). </w:t>
+        <w:t xml:space="preserve">Global </w:t>
+      </w:r>
+      <w:r>
+        <w:rPr>
+          <w:noProof/>
+        </w:rPr>
+        <w:t>Intel</w:t>
+      </w:r>
+      <w:r>
+        <w:rPr>
+          <w:noProof/>
+        </w:rPr>
+        <w:t xml:space="preserve"> file (Nova.</w:t>
+      </w:r>
+      <w:r>
+        <w:rPr>
+          <w:noProof/>
+        </w:rPr>
+        <w:t>Intel</w:t>
+      </w:r>
+      <w:r>
+        <w:rPr>
+          <w:noProof/>
+        </w:rPr>
+        <w:t xml:space="preserve">) generated by the Nova Console. </w:t>
+      </w:r>
+      <w:r>
+        <w:rPr>
+          <w:noProof/>
+        </w:rPr>
+        <w:t xml:space="preserve">A serialisation of </w:t>
+      </w:r>
+      <w:r>
+        <w:rPr>
+          <w:noProof/>
+        </w:rPr>
+        <w:t>Intel</w:t>
+      </w:r>
+      <w:r>
+        <w:rPr>
+          <w:noProof/>
+        </w:rPr>
+        <w:t xml:space="preserve"> (in </w:t>
+      </w:r>
+      <w:r>
+        <w:rPr>
+          <w:noProof/>
+        </w:rPr>
+        <w:t>Intel</w:t>
+      </w:r>
+      <w:r>
+        <w:rPr>
+          <w:noProof/>
+        </w:rPr>
+        <w:t xml:space="preserve">.cs). </w:t>
       </w:r>
       <w:r>
         <w:rPr>
           <w:noProof/>
         </w:rPr>
         <w:t xml:space="preserve">This file must be present before the GUI will run (since it contains all sorts of important data such as a list of all stars which is needed to draw the star map). </w:t>
+      </w:r>
+    </w:p>
+    <w:p>
+      <w:r>
+        <w:rPr>
+          <w:noProof/>
+        </w:rPr>
+        <w:t>Note that this file is not read again after the first time a new turn is received until a new turn arrives. This is because we will update some of the Intel data during the preparation of the next turn.</w:t>
       </w:r>
     </w:p>
     <w:p>
@@ -3819,6 +3981,7 @@
           <w:sz w:val="20"/>
           <w:szCs w:val="20"/>
         </w:rPr>
+        <w:lastRenderedPageBreak/>
         <w:t xml:space="preserve">      </w:t>
       </w:r>
       <w:r>
@@ -4745,14 +4908,6 @@
       </w:r>
     </w:p>
     <w:p>
-      <w:r>
-        <w:rPr>
-          <w:noProof/>
-        </w:rPr>
-        <w:t>Note that this file is not read again after the first time a new turn is received until a new turn arrives. This is because we will update some of the Global Turn data during the preparation of the next turn.</w:t>
-      </w:r>
-    </w:p>
-    <w:p>
       <w:pPr>
         <w:pStyle w:val="Heading2"/>
       </w:pPr>
@@ -4772,7 +4927,7 @@
       </w:r>
       <w:proofErr w:type="spellStart"/>
       <w:r>
-        <w:t>GUIstate</w:t>
+        <w:t>GuiState</w:t>
       </w:r>
       <w:proofErr w:type="spellEnd"/>
       <w:r>
@@ -4780,7 +4935,10 @@
       </w:r>
       <w:proofErr w:type="spellStart"/>
       <w:r>
-        <w:t>GUIstateData.cs</w:t>
+        <w:t>GuiState</w:t>
+      </w:r>
+      <w:r>
+        <w:t>.cs</w:t>
       </w:r>
       <w:proofErr w:type="spellEnd"/>
       <w:r>
@@ -4788,7 +4946,10 @@
       </w:r>
       <w:proofErr w:type="spellStart"/>
       <w:r>
-        <w:t>GUIstate.Save</w:t>
+        <w:t>GuiState</w:t>
+      </w:r>
+      <w:r>
+        <w:t>.Save</w:t>
       </w:r>
       <w:proofErr w:type="spellEnd"/>
       <w:r>
@@ -6744,7 +6905,10 @@
       </w:pPr>
       <w:proofErr w:type="spellStart"/>
       <w:r>
-        <w:t>Race.turn</w:t>
+        <w:t>Race.</w:t>
+      </w:r>
+      <w:r>
+        <w:t>Orders</w:t>
       </w:r>
       <w:proofErr w:type="spellEnd"/>
     </w:p>
@@ -6758,33 +6922,37 @@
       <w:r>
         <w:t xml:space="preserve">A serialised </w:t>
       </w:r>
+      <w:r>
+        <w:t>Orders</w:t>
+      </w:r>
+      <w:r>
+        <w:t xml:space="preserve"> object (in file </w:t>
+      </w:r>
       <w:proofErr w:type="spellStart"/>
       <w:r>
-        <w:t>RaceTurn</w:t>
+        <w:t>Orders</w:t>
+      </w:r>
+      <w:r>
+        <w:t>.cs</w:t>
       </w:r>
       <w:proofErr w:type="spellEnd"/>
       <w:r>
-        <w:t xml:space="preserve"> object (in file </w:t>
+        <w:t xml:space="preserve">) produced by </w:t>
       </w:r>
       <w:proofErr w:type="spellStart"/>
       <w:r>
-        <w:t>RaceTurn.cs</w:t>
+        <w:t>OrderWriter.WriteOrders</w:t>
       </w:r>
       <w:proofErr w:type="spellEnd"/>
       <w:r>
-        <w:t xml:space="preserve">) produced by </w:t>
+        <w:t xml:space="preserve"> (in file </w:t>
       </w:r>
       <w:proofErr w:type="spellStart"/>
       <w:r>
-        <w:t>PlayerTurn.Generate</w:t>
-      </w:r>
-      <w:proofErr w:type="spellEnd"/>
-      <w:r>
-        <w:t xml:space="preserve"> (in file </w:t>
-      </w:r>
-      <w:proofErr w:type="spellStart"/>
-      <w:r>
-        <w:t>GeneratePlayerTurn.cs</w:t>
+        <w:t>OrderWriter</w:t>
+      </w:r>
+      <w:r>
+        <w:t>.cs</w:t>
       </w:r>
       <w:proofErr w:type="spellEnd"/>
       <w:r>
@@ -6915,7 +7083,6 @@
           <w:sz w:val="20"/>
           <w:szCs w:val="20"/>
         </w:rPr>
-        <w:lastRenderedPageBreak/>
         <w:t xml:space="preserve">      </w:t>
       </w:r>
       <w:r>
@@ -7473,6 +7640,7 @@
         <w:pStyle w:val="Heading2"/>
       </w:pPr>
       <w:r>
+        <w:lastRenderedPageBreak/>
         <w:t>Components.xml</w:t>
       </w:r>
     </w:p>

</xml_diff>

<commit_message>
Documentation updates for data files.
</commit_message>
<xml_diff>
--- a/Documentation/Turn Files/Nova Data Files.docx
+++ b/Documentation/Turn Files/Nova Data Files.docx
@@ -7,7 +7,10 @@
         <w:pStyle w:val="Title"/>
       </w:pPr>
       <w:r>
-        <w:t>Nova Data Files</w:t>
+        <w:t>Data Files</w:t>
+      </w:r>
+      <w:r>
+        <w:t xml:space="preserve"> - Design</w:t>
       </w:r>
     </w:p>
     <w:p>
@@ -15,15 +18,12 @@
         <w:pStyle w:val="Heading1"/>
       </w:pPr>
       <w:r>
-        <w:t>This Document</w:t>
-      </w:r>
-    </w:p>
-    <w:p>
-      <w:r>
-        <w:t>This document was created to gather together information about the nova turn files and the objects which process them. Many of the comments are copied from the code. This is not a specification. It is a reverse engineered design document. The design of nova turn generation may need to be revisited, at which time this document should be updated to reflect changes to the design.</w:t>
-      </w:r>
-      <w:r>
-        <w:t xml:space="preserve"> </w:t>
+        <w:t>Overview</w:t>
+      </w:r>
+    </w:p>
+    <w:p>
+      <w:r>
+        <w:t xml:space="preserve">This document describes the design of the Stars! Nova Data Files. This design is subordinate to the Stars! Nova Data Files Specification. </w:t>
       </w:r>
     </w:p>
     <w:p>
@@ -41,32 +41,11 @@
     </w:p>
     <w:p>
       <w:r>
-        <w:t xml:space="preserve">These are the files the original Stars! </w:t>
-      </w:r>
-      <w:proofErr w:type="gramStart"/>
-      <w:r>
-        <w:t>uses</w:t>
-      </w:r>
-      <w:proofErr w:type="gramEnd"/>
-      <w:r>
-        <w:t xml:space="preserve">, and are provided as a comparative reference. Note that Stars! </w:t>
-      </w:r>
-      <w:proofErr w:type="gramStart"/>
-      <w:r>
-        <w:t>assumed</w:t>
-      </w:r>
-      <w:proofErr w:type="gramEnd"/>
-      <w:r>
-        <w:t xml:space="preserve"> the client would send reliable information (e.g. population) which leads to exploits which would be unacceptable in an open format. Unlike Stars</w:t>
-      </w:r>
-      <w:proofErr w:type="gramStart"/>
-      <w:r>
-        <w:t>!</w:t>
+        <w:t>These are the files the original Stars! uses, and are provided as a comparative reference. Note that Stars! assumed the client would send reliable information (e.g. population) which leads to exploits which would be unacceptable in an open format. Unlike Stars!</w:t>
       </w:r>
       <w:r>
         <w:t>,</w:t>
       </w:r>
-      <w:proofErr w:type="gramEnd"/>
       <w:r>
         <w:t xml:space="preserve"> nova must be able to verify anything a client tells it.</w:t>
       </w:r>
@@ -85,11 +64,9 @@
       <w:proofErr w:type="spellEnd"/>
     </w:p>
     <w:p>
-      <w:proofErr w:type="gramStart"/>
       <w:r>
         <w:t>The initial state of the universe.</w:t>
       </w:r>
-      <w:proofErr w:type="gramEnd"/>
       <w:r>
         <w:t xml:space="preserve"> The server and clients require access to this information.</w:t>
       </w:r>
@@ -98,6 +75,19 @@
       <w:pPr>
         <w:pStyle w:val="Heading2"/>
       </w:pPr>
+      <w:r>
+        <w:t>Game.hst</w:t>
+      </w:r>
+    </w:p>
+    <w:p>
+      <w:r>
+        <w:t>The game history file created after the first turn is generated.</w:t>
+      </w:r>
+    </w:p>
+    <w:p>
+      <w:pPr>
+        <w:pStyle w:val="Heading2"/>
+      </w:pPr>
       <w:proofErr w:type="spellStart"/>
       <w:r>
         <w:t>Race.r</w:t>
@@ -123,11 +113,9 @@
       <w:proofErr w:type="spellEnd"/>
     </w:p>
     <w:p>
-      <w:proofErr w:type="gramStart"/>
       <w:r>
         <w:t>History file which records the last known state of each star (owner, pop, minerals, etc.)</w:t>
       </w:r>
-      <w:proofErr w:type="gramEnd"/>
     </w:p>
     <w:p>
       <w:pPr>
@@ -169,15 +157,13 @@
     </w:p>
     <w:p>
       <w:r>
+        <w:t xml:space="preserve">Stars! and </w:t>
+      </w:r>
+      <w:r>
         <w:t xml:space="preserve">Stars! </w:t>
       </w:r>
-      <w:proofErr w:type="gramStart"/>
-      <w:r>
-        <w:t>and</w:t>
-      </w:r>
-      <w:proofErr w:type="gramEnd"/>
-      <w:r>
-        <w:t xml:space="preserve"> Nova use a client/server architecture to support multiplayer LAN and internet (or even play by email) gamming</w:t>
+      <w:r>
+        <w:t>Nova use a client/server architecture to support multiplayer LAN and internet (or even play by email) gamming</w:t>
       </w:r>
       <w:r>
         <w:t xml:space="preserve">. The </w:t>
@@ -204,11 +190,11 @@
         <w:t>,</w:t>
       </w:r>
       <w:r>
-        <w:t xml:space="preserve"> because the server knows everything, whilst the client knows only what the player has explored, and some of that information may be out of date. These representations are built up </w:t>
+        <w:t xml:space="preserve"> because the server knows everything, whilst the client knows only what the player has explored, and some of that information may be out of date. These representations are </w:t>
       </w:r>
       <w:r>
         <w:lastRenderedPageBreak/>
-        <w:t>from game objects (stars, ships, minefields, etc) which are common to both applications.</w:t>
+        <w:t>built up from game objects (stars, ships, minefields, etc) which are common to both applications.</w:t>
       </w:r>
       <w:r>
         <w:t xml:space="preserve"> Figure 1 shows an overview of the nova file processing.</w:t>
@@ -222,8 +208,8 @@
         </w:rPr>
         <w:drawing>
           <wp:inline distT="0" distB="0" distL="0" distR="0">
-            <wp:extent cx="5731510" cy="7177416"/>
-            <wp:effectExtent l="19050" t="0" r="2540" b="0"/>
+            <wp:extent cx="5727700" cy="7177405"/>
+            <wp:effectExtent l="19050" t="0" r="6350" b="0"/>
             <wp:docPr id="1" name="Picture 1"/>
             <wp:cNvGraphicFramePr>
               <a:graphicFrameLocks xmlns:a="http://schemas.openxmlformats.org/drawingml/2006/main" noChangeAspect="1"/>
@@ -247,7 +233,7 @@
                   <pic:spPr bwMode="auto">
                     <a:xfrm>
                       <a:off x="0" y="0"/>
-                      <a:ext cx="5731510" cy="7177416"/>
+                      <a:ext cx="5727700" cy="7177405"/>
                     </a:xfrm>
                     <a:prstGeom prst="rect">
                       <a:avLst/>
@@ -281,7 +267,10 @@
       </w:r>
       <w:proofErr w:type="spellStart"/>
       <w:r>
-        <w:t>ConsoleState</w:t>
+        <w:t>Server</w:t>
+      </w:r>
+      <w:r>
+        <w:t>State</w:t>
       </w:r>
       <w:proofErr w:type="spellEnd"/>
       <w:r>
@@ -293,357 +282,429 @@
       <w:r>
         <w:t xml:space="preserve"> its state into the file </w:t>
       </w:r>
+      <w:r>
+        <w:t>&lt;GameName&gt;</w:t>
+      </w:r>
+      <w:r>
+        <w:t>.</w:t>
+      </w:r>
+      <w:r>
+        <w:t>s</w:t>
+      </w:r>
+      <w:r>
+        <w:t>state which is a persistent representation of the whole game universe, roughly equivalent to the Stars! Game.</w:t>
+      </w:r>
+      <w:r>
+        <w:t>hst</w:t>
+      </w:r>
+      <w:r>
+        <w:t xml:space="preserve"> file.</w:t>
+      </w:r>
+      <w:r>
+        <w:t xml:space="preserve"> </w:t>
+      </w:r>
+      <w:r>
+        <w:t xml:space="preserve">The console reads in player </w:t>
+      </w:r>
+      <w:r>
+        <w:t>orders</w:t>
+      </w:r>
+      <w:r>
+        <w:t xml:space="preserve"> (if any </w:t>
+      </w:r>
+      <w:r>
+        <w:lastRenderedPageBreak/>
+        <w:t xml:space="preserve">exist) and updates the </w:t>
+      </w:r>
       <w:proofErr w:type="spellStart"/>
       <w:r>
-        <w:t>Console.state</w:t>
+        <w:t>ServerState</w:t>
       </w:r>
       <w:proofErr w:type="spellEnd"/>
       <w:r>
-        <w:t xml:space="preserve"> which is a persistent representation of the whole game universe, roughly equivalent to the Stars! </w:t>
+        <w:t xml:space="preserve"> </w:t>
+      </w:r>
+      <w:r>
+        <w:t xml:space="preserve">via </w:t>
       </w:r>
       <w:proofErr w:type="spellStart"/>
       <w:r>
-        <w:t>Game.xy</w:t>
+        <w:t>OrderReader.ReadOrders</w:t>
       </w:r>
       <w:proofErr w:type="spellEnd"/>
       <w:r>
-        <w:t xml:space="preserve"> file.</w:t>
-      </w:r>
-      <w:r>
-        <w:t xml:space="preserve"> </w:t>
-      </w:r>
-      <w:r>
-        <w:t xml:space="preserve">The console reads in player </w:t>
-      </w:r>
-      <w:r>
-        <w:t>orders</w:t>
-      </w:r>
-      <w:r>
-        <w:t xml:space="preserve"> (if any exist) and </w:t>
-      </w:r>
-      <w:r>
-        <w:lastRenderedPageBreak/>
-        <w:t xml:space="preserve">updates the </w:t>
+        <w:t>()</w:t>
+      </w:r>
+      <w:r>
+        <w:t xml:space="preserve"> in file </w:t>
       </w:r>
       <w:proofErr w:type="spellStart"/>
       <w:r>
-        <w:t>ConsoleState</w:t>
+        <w:t>OrderReader</w:t>
+      </w:r>
+      <w:r>
+        <w:t>.cs</w:t>
       </w:r>
       <w:proofErr w:type="spellEnd"/>
       <w:r>
-        <w:t xml:space="preserve"> </w:t>
+        <w:t>.</w:t>
+      </w:r>
+      <w:r>
+        <w:t xml:space="preserve"> </w:t>
+      </w:r>
+      <w:r>
+        <w:t xml:space="preserve">When the console has processed a turn it generates </w:t>
+      </w:r>
+      <w:r>
+        <w:t>Intel</w:t>
+      </w:r>
+      <w:r>
+        <w:t xml:space="preserve"> object</w:t>
+      </w:r>
+      <w:r>
+        <w:t>s</w:t>
+      </w:r>
+      <w:r>
+        <w:t xml:space="preserve"> via </w:t>
+      </w:r>
+      <w:proofErr w:type="spellStart"/>
+      <w:r>
+        <w:t>IntelWriter.WriteIntel</w:t>
+      </w:r>
+      <w:proofErr w:type="spellEnd"/>
+      <w:r>
+        <w:t>()</w:t>
+      </w:r>
+      <w:r>
+        <w:t xml:space="preserve"> in the file </w:t>
+      </w:r>
+      <w:proofErr w:type="spellStart"/>
+      <w:r>
+        <w:t>IntelWriter</w:t>
+      </w:r>
+      <w:r>
+        <w:t>.cs</w:t>
+      </w:r>
+      <w:proofErr w:type="spellEnd"/>
+      <w:r>
+        <w:t xml:space="preserve">. Serialisation of </w:t>
+      </w:r>
+      <w:r>
+        <w:t>the Intel</w:t>
+      </w:r>
+      <w:r>
+        <w:t xml:space="preserve"> object</w:t>
+      </w:r>
+      <w:r>
+        <w:t>s</w:t>
+      </w:r>
+      <w:r>
+        <w:t xml:space="preserve"> produces the </w:t>
+      </w:r>
+      <w:r>
+        <w:t>&lt;</w:t>
+      </w:r>
+      <w:proofErr w:type="spellStart"/>
+      <w:r>
+        <w:t>RaceName</w:t>
+      </w:r>
+      <w:proofErr w:type="spellEnd"/>
+      <w:r>
+        <w:t>&gt;</w:t>
+      </w:r>
+      <w:r>
+        <w:t>.</w:t>
+      </w:r>
+      <w:proofErr w:type="spellStart"/>
+      <w:r>
+        <w:t>i</w:t>
+      </w:r>
+      <w:r>
+        <w:t>ntel</w:t>
+      </w:r>
+      <w:proofErr w:type="spellEnd"/>
+      <w:r>
+        <w:t xml:space="preserve"> file</w:t>
+      </w:r>
+      <w:r>
+        <w:t>s</w:t>
+      </w:r>
+      <w:r>
+        <w:t xml:space="preserve">. </w:t>
+      </w:r>
+      <w:r>
+        <w:t>Th</w:t>
+      </w:r>
+      <w:r>
+        <w:t>e</w:t>
+      </w:r>
+      <w:r>
+        <w:t>s</w:t>
+      </w:r>
+      <w:r>
+        <w:t>e</w:t>
+      </w:r>
+      <w:r>
+        <w:t xml:space="preserve"> file</w:t>
+      </w:r>
+      <w:r>
+        <w:t>s</w:t>
+      </w:r>
+      <w:r>
+        <w:t xml:space="preserve"> contains all the turn data for </w:t>
+      </w:r>
+      <w:r>
+        <w:t>each</w:t>
+      </w:r>
+      <w:r>
+        <w:t xml:space="preserve"> player/race. (Note</w:t>
+      </w:r>
+      <w:r>
+        <w:t>:</w:t>
+      </w:r>
+      <w:r>
+        <w:t xml:space="preserve"> </w:t>
+      </w:r>
+      <w:r>
+        <w:t xml:space="preserve">Currently each of these files contain all the </w:t>
+      </w:r>
+      <w:proofErr w:type="spellStart"/>
+      <w:r>
+        <w:t>intel</w:t>
+      </w:r>
+      <w:proofErr w:type="spellEnd"/>
+      <w:r>
+        <w:t xml:space="preserve"> for each race. T</w:t>
+      </w:r>
+      <w:r>
+        <w:t xml:space="preserve">his is bad as it leads to exploits by examining </w:t>
+      </w:r>
+      <w:r>
+        <w:t xml:space="preserve">this file, </w:t>
+      </w:r>
+      <w:r>
+        <w:t>manually or with 3</w:t>
+      </w:r>
+      <w:r>
+        <w:rPr>
+          <w:vertAlign w:val="superscript"/>
+        </w:rPr>
+        <w:t>rd</w:t>
+      </w:r>
+      <w:r>
+        <w:t xml:space="preserve"> party tools,</w:t>
+      </w:r>
+      <w:r>
+        <w:t xml:space="preserve"> for information not available to the current player’s race</w:t>
+      </w:r>
+      <w:r>
+        <w:t>. It</w:t>
+      </w:r>
+      <w:r>
+        <w:t xml:space="preserve"> is planned to </w:t>
+      </w:r>
+      <w:r>
+        <w:t>reduce the contents of these files to just the information available to the race</w:t>
+      </w:r>
+      <w:r>
+        <w:t xml:space="preserve">.) </w:t>
+      </w:r>
+      <w:r>
+        <w:t>This file can then be read by the nova GUI allowing play of the next turn.</w:t>
+      </w:r>
+    </w:p>
+    <w:p>
+      <w:r>
+        <w:t xml:space="preserve">The nova GUI uses the </w:t>
+      </w:r>
+      <w:proofErr w:type="spellStart"/>
+      <w:r>
+        <w:t>Client</w:t>
+      </w:r>
+      <w:r>
+        <w:t>State</w:t>
+      </w:r>
+      <w:proofErr w:type="spellEnd"/>
+      <w:r>
+        <w:t xml:space="preserve"> object defined in </w:t>
+      </w:r>
+      <w:proofErr w:type="spellStart"/>
+      <w:r>
+        <w:t>Client</w:t>
+      </w:r>
+      <w:r>
+        <w:t>State</w:t>
+      </w:r>
+      <w:r>
+        <w:t>.cs</w:t>
+      </w:r>
+      <w:proofErr w:type="spellEnd"/>
+      <w:r>
+        <w:t xml:space="preserve"> as its internal representation of the game universe. </w:t>
+      </w:r>
+      <w:r>
+        <w:t>This state is serialised as &lt;</w:t>
+      </w:r>
+      <w:proofErr w:type="spellStart"/>
+      <w:r>
+        <w:t>RaceName</w:t>
+      </w:r>
+      <w:proofErr w:type="spellEnd"/>
+      <w:r>
+        <w:t>&gt;.</w:t>
+      </w:r>
+      <w:proofErr w:type="spellStart"/>
+      <w:r>
+        <w:t>c</w:t>
+      </w:r>
+      <w:r>
+        <w:t>state</w:t>
+      </w:r>
+      <w:proofErr w:type="spellEnd"/>
+      <w:r>
+        <w:t xml:space="preserve"> </w:t>
+      </w:r>
+      <w:r>
+        <w:t xml:space="preserve">(roughly equivalent to the stars! .h file) </w:t>
+      </w:r>
+      <w:r>
+        <w:t xml:space="preserve">by </w:t>
+      </w:r>
+      <w:proofErr w:type="spellStart"/>
+      <w:r>
+        <w:t>ClientState</w:t>
+      </w:r>
+      <w:r>
+        <w:t>.Save</w:t>
+      </w:r>
+      <w:proofErr w:type="spellEnd"/>
+      <w:r>
+        <w:t xml:space="preserve">() in </w:t>
+      </w:r>
+      <w:proofErr w:type="spellStart"/>
+      <w:r>
+        <w:t>Client</w:t>
+      </w:r>
+      <w:r>
+        <w:t>State</w:t>
+      </w:r>
+      <w:r>
+        <w:t>.cs</w:t>
+      </w:r>
+      <w:proofErr w:type="spellEnd"/>
+      <w:r>
+        <w:t xml:space="preserve"> between invocations of the nova GUI. When </w:t>
+      </w:r>
+      <w:r>
+        <w:t>loading</w:t>
+      </w:r>
+      <w:r>
+        <w:t xml:space="preserve"> a new turn the </w:t>
+      </w:r>
+      <w:proofErr w:type="spellStart"/>
+      <w:r>
+        <w:t>Client</w:t>
+      </w:r>
+      <w:r>
+        <w:t>State</w:t>
+      </w:r>
+      <w:proofErr w:type="spellEnd"/>
+      <w:r>
+        <w:t xml:space="preserve"> is updated</w:t>
+      </w:r>
+      <w:r>
+        <w:t xml:space="preserve"> by reading the </w:t>
+      </w:r>
+      <w:r>
+        <w:t>&lt;</w:t>
+      </w:r>
+      <w:proofErr w:type="spellStart"/>
+      <w:r>
+        <w:t>RaceName</w:t>
+      </w:r>
+      <w:proofErr w:type="spellEnd"/>
+      <w:r>
+        <w:t>&gt;.</w:t>
+      </w:r>
+      <w:proofErr w:type="spellStart"/>
+      <w:r>
+        <w:t>intel</w:t>
+      </w:r>
+      <w:proofErr w:type="spellEnd"/>
+      <w:r>
+        <w:t xml:space="preserve"> file </w:t>
       </w:r>
       <w:r>
         <w:t xml:space="preserve">via </w:t>
       </w:r>
       <w:proofErr w:type="spellStart"/>
-      <w:proofErr w:type="gramStart"/>
-      <w:r>
-        <w:t>OrderReader.ReadOrders</w:t>
+      <w:r>
+        <w:t>IntelReader.ReadIntel</w:t>
       </w:r>
       <w:proofErr w:type="spellEnd"/>
       <w:r>
-        <w:t>(</w:t>
-      </w:r>
-      <w:proofErr w:type="gramEnd"/>
+        <w:t xml:space="preserve">() in </w:t>
+      </w:r>
+      <w:proofErr w:type="spellStart"/>
+      <w:r>
+        <w:t>IntelReader</w:t>
+      </w:r>
+      <w:r>
+        <w:t>.cs</w:t>
+      </w:r>
+      <w:proofErr w:type="spellEnd"/>
+      <w:r>
+        <w:t xml:space="preserve"> (initiated by </w:t>
+      </w:r>
+      <w:proofErr w:type="spellStart"/>
+      <w:r>
+        <w:t>GuiState.Initialize</w:t>
+      </w:r>
+      <w:proofErr w:type="spellEnd"/>
       <w:r>
         <w:t>)</w:t>
       </w:r>
       <w:r>
-        <w:t xml:space="preserve"> in file </w:t>
+        <w:t>. W</w:t>
+      </w:r>
+      <w:r>
+        <w:t xml:space="preserve">hen a turn has been played, an Orders </w:t>
+      </w:r>
+      <w:r>
+        <w:t xml:space="preserve">object is generated by </w:t>
       </w:r>
       <w:proofErr w:type="spellStart"/>
       <w:r>
-        <w:t>OrderReader</w:t>
+        <w:t>OrderWriter.WriteOrders</w:t>
+      </w:r>
+      <w:proofErr w:type="spellEnd"/>
+      <w:r>
+        <w:t xml:space="preserve">() in </w:t>
+      </w:r>
+      <w:proofErr w:type="spellStart"/>
+      <w:r>
+        <w:t>OrderWriter</w:t>
       </w:r>
       <w:r>
         <w:t>.cs</w:t>
       </w:r>
       <w:proofErr w:type="spellEnd"/>
       <w:r>
-        <w:t>.</w:t>
-      </w:r>
-      <w:r>
-        <w:t xml:space="preserve"> </w:t>
-      </w:r>
-      <w:r>
-        <w:t>When the console has processed a turn it generates a</w:t>
-      </w:r>
-      <w:r>
-        <w:t xml:space="preserve">n </w:t>
+        <w:t>, and serialised by the same function into a &lt;</w:t>
       </w:r>
       <w:proofErr w:type="spellStart"/>
       <w:r>
-        <w:t>Intel</w:t>
-      </w:r>
-      <w:r>
-        <w:t>n</w:t>
+        <w:t>RaceName</w:t>
       </w:r>
       <w:proofErr w:type="spellEnd"/>
       <w:r>
-        <w:t xml:space="preserve"> object via </w:t>
-      </w:r>
-      <w:proofErr w:type="spellStart"/>
-      <w:proofErr w:type="gramStart"/>
-      <w:r>
-        <w:t>IntelWriter.WriteIntel</w:t>
-      </w:r>
-      <w:proofErr w:type="spellEnd"/>
-      <w:r>
-        <w:t>(</w:t>
-      </w:r>
-      <w:proofErr w:type="gramEnd"/>
-      <w:r>
-        <w:t>)</w:t>
-      </w:r>
-      <w:r>
-        <w:t xml:space="preserve"> in the file </w:t>
-      </w:r>
-      <w:proofErr w:type="spellStart"/>
-      <w:r>
-        <w:t>IntelWriter</w:t>
-      </w:r>
-      <w:r>
-        <w:t>.cs</w:t>
-      </w:r>
-      <w:proofErr w:type="spellEnd"/>
-      <w:r>
-        <w:t xml:space="preserve">. Serialisation of </w:t>
-      </w:r>
-      <w:r>
-        <w:t>the Intel</w:t>
-      </w:r>
-      <w:r>
-        <w:t xml:space="preserve"> object produces the </w:t>
-      </w:r>
-      <w:proofErr w:type="spellStart"/>
-      <w:r>
-        <w:t>Nova.</w:t>
-      </w:r>
-      <w:r>
-        <w:t>Intel</w:t>
-      </w:r>
-      <w:proofErr w:type="spellEnd"/>
-      <w:r>
-        <w:t xml:space="preserve"> file. </w:t>
-      </w:r>
-      <w:r>
-        <w:t>This file contains all the turn data for every player/race. (Note</w:t>
-      </w:r>
-      <w:r>
-        <w:t>:</w:t>
-      </w:r>
-      <w:r>
-        <w:t xml:space="preserve"> this is bad as it leads to exploits by examining </w:t>
-      </w:r>
-      <w:r>
-        <w:t xml:space="preserve">this file, </w:t>
-      </w:r>
-      <w:r>
-        <w:t>manually or with 3</w:t>
-      </w:r>
-      <w:r>
-        <w:rPr>
-          <w:vertAlign w:val="superscript"/>
-        </w:rPr>
-        <w:t>rd</w:t>
-      </w:r>
-      <w:r>
-        <w:t xml:space="preserve"> party tools,</w:t>
-      </w:r>
-      <w:r>
-        <w:t xml:space="preserve"> for information not available to the current player’s race</w:t>
-      </w:r>
-      <w:r>
-        <w:t xml:space="preserve">, and is planned to be split into separate </w:t>
-      </w:r>
-      <w:proofErr w:type="spellStart"/>
-      <w:proofErr w:type="gramStart"/>
-      <w:r>
-        <w:t>intel</w:t>
-      </w:r>
-      <w:proofErr w:type="spellEnd"/>
-      <w:proofErr w:type="gramEnd"/>
-      <w:r>
-        <w:t xml:space="preserve"> for each race/player</w:t>
-      </w:r>
-      <w:r>
-        <w:t xml:space="preserve">.) </w:t>
-      </w:r>
-      <w:r>
-        <w:t>This file can then be read by the nova GUI allowing play of the next turn.</w:t>
-      </w:r>
-    </w:p>
-    <w:p>
-      <w:r>
-        <w:t xml:space="preserve">The nova GUI uses the </w:t>
-      </w:r>
-      <w:proofErr w:type="spellStart"/>
-      <w:r>
-        <w:t>GuiState</w:t>
-      </w:r>
-      <w:proofErr w:type="spellEnd"/>
-      <w:r>
-        <w:t xml:space="preserve"> object defined in </w:t>
-      </w:r>
-      <w:proofErr w:type="spellStart"/>
-      <w:r>
-        <w:t>GuiState</w:t>
-      </w:r>
-      <w:r>
-        <w:t>.cs</w:t>
-      </w:r>
-      <w:proofErr w:type="spellEnd"/>
-      <w:r>
-        <w:t xml:space="preserve"> as its internal representation of the game universe. </w:t>
-      </w:r>
-      <w:r>
-        <w:t>This state is serialised as &lt;</w:t>
-      </w:r>
-      <w:proofErr w:type="spellStart"/>
-      <w:r>
-        <w:t>RaceName</w:t>
-      </w:r>
-      <w:proofErr w:type="spellEnd"/>
-      <w:r>
-        <w:t xml:space="preserve">&gt;.state </w:t>
-      </w:r>
-      <w:r>
-        <w:t xml:space="preserve">(roughly equivalent to the stars! .h file) </w:t>
-      </w:r>
-      <w:r>
-        <w:t xml:space="preserve">by </w:t>
-      </w:r>
-      <w:proofErr w:type="spellStart"/>
-      <w:proofErr w:type="gramStart"/>
-      <w:r>
-        <w:t>GUIstate.Save</w:t>
-      </w:r>
-      <w:proofErr w:type="spellEnd"/>
-      <w:r>
-        <w:t>(</w:t>
-      </w:r>
-      <w:proofErr w:type="gramEnd"/>
-      <w:r>
-        <w:t xml:space="preserve">) in </w:t>
-      </w:r>
-      <w:proofErr w:type="spellStart"/>
-      <w:r>
-        <w:t>GuiState</w:t>
-      </w:r>
-      <w:r>
-        <w:t>.cs</w:t>
-      </w:r>
-      <w:proofErr w:type="spellEnd"/>
-      <w:r>
-        <w:t xml:space="preserve"> between invocations of the nova GUI. When </w:t>
-      </w:r>
-      <w:r>
-        <w:t>loading</w:t>
-      </w:r>
-      <w:r>
-        <w:t xml:space="preserve"> a new turn the </w:t>
-      </w:r>
-      <w:proofErr w:type="spellStart"/>
-      <w:r>
-        <w:t>GuiState</w:t>
-      </w:r>
-      <w:proofErr w:type="spellEnd"/>
-      <w:r>
-        <w:t xml:space="preserve"> is updated</w:t>
-      </w:r>
-      <w:r>
-        <w:t xml:space="preserve"> by reading the </w:t>
-      </w:r>
-      <w:proofErr w:type="spellStart"/>
-      <w:r>
-        <w:t>Nova.</w:t>
-      </w:r>
-      <w:r>
-        <w:t>Intel</w:t>
-      </w:r>
-      <w:proofErr w:type="spellEnd"/>
-      <w:r>
-        <w:t xml:space="preserve"> file </w:t>
-      </w:r>
-      <w:r>
-        <w:t xml:space="preserve">via </w:t>
-      </w:r>
-      <w:proofErr w:type="spellStart"/>
-      <w:proofErr w:type="gramStart"/>
-      <w:r>
-        <w:t>IntelReader.ReadIntel</w:t>
-      </w:r>
-      <w:proofErr w:type="spellEnd"/>
-      <w:r>
-        <w:t>(</w:t>
-      </w:r>
-      <w:proofErr w:type="gramEnd"/>
-      <w:r>
-        <w:t xml:space="preserve">) in </w:t>
-      </w:r>
-      <w:proofErr w:type="spellStart"/>
-      <w:r>
-        <w:t>IntelReader</w:t>
-      </w:r>
-      <w:r>
-        <w:t>.cs</w:t>
-      </w:r>
-      <w:proofErr w:type="spellEnd"/>
-      <w:r>
-        <w:t xml:space="preserve"> (initiated by </w:t>
-      </w:r>
-      <w:proofErr w:type="spellStart"/>
-      <w:r>
-        <w:t>GuiState.Initialize</w:t>
-      </w:r>
-      <w:proofErr w:type="spellEnd"/>
-      <w:r>
-        <w:t>)</w:t>
-      </w:r>
-      <w:r>
-        <w:t>. W</w:t>
-      </w:r>
-      <w:r>
-        <w:t xml:space="preserve">hen a turn has been played, an Orders </w:t>
-      </w:r>
-      <w:r>
-        <w:t xml:space="preserve">object is generated by </w:t>
-      </w:r>
-      <w:proofErr w:type="spellStart"/>
-      <w:proofErr w:type="gramStart"/>
-      <w:r>
-        <w:t>OrderWriter.WriteOrders</w:t>
-      </w:r>
-      <w:proofErr w:type="spellEnd"/>
-      <w:r>
-        <w:t>(</w:t>
-      </w:r>
-      <w:proofErr w:type="gramEnd"/>
-      <w:r>
-        <w:t xml:space="preserve">) in </w:t>
-      </w:r>
-      <w:proofErr w:type="spellStart"/>
-      <w:r>
-        <w:t>OrderWriter</w:t>
-      </w:r>
-      <w:r>
-        <w:t>.cs</w:t>
-      </w:r>
-      <w:proofErr w:type="spellEnd"/>
-      <w:r>
-        <w:t>, and serialised by the same function into a &lt;</w:t>
-      </w:r>
-      <w:proofErr w:type="spellStart"/>
-      <w:r>
-        <w:t>RaceName</w:t>
-      </w:r>
-      <w:proofErr w:type="spellEnd"/>
-      <w:r>
         <w:t>&gt;.</w:t>
       </w:r>
       <w:r>
-        <w:t>Orders</w:t>
+        <w:t>o</w:t>
+      </w:r>
+      <w:r>
+        <w:t>rders</w:t>
       </w:r>
       <w:r>
         <w:t xml:space="preserve"> file, which can be read by the console.</w:t>
@@ -977,7 +1038,10 @@
           <w:p>
             <w:proofErr w:type="spellStart"/>
             <w:r>
-              <w:t>GuiState</w:t>
+              <w:t>Client</w:t>
+            </w:r>
+            <w:r>
+              <w:t>State</w:t>
             </w:r>
             <w:proofErr w:type="spellEnd"/>
           </w:p>
@@ -989,7 +1053,10 @@
           <w:p>
             <w:proofErr w:type="spellStart"/>
             <w:r>
-              <w:t>GuiState</w:t>
+              <w:t>Client</w:t>
+            </w:r>
+            <w:r>
+              <w:t>State</w:t>
             </w:r>
             <w:proofErr w:type="spellEnd"/>
           </w:p>
@@ -1143,7 +1210,10 @@
           <w:p>
             <w:proofErr w:type="spellStart"/>
             <w:r>
-              <w:t>ConsoleState</w:t>
+              <w:t>Server</w:t>
+            </w:r>
+            <w:r>
+              <w:t>State</w:t>
             </w:r>
             <w:proofErr w:type="spellEnd"/>
           </w:p>
@@ -1375,81 +1445,6 @@
           </w:p>
         </w:tc>
       </w:tr>
-      <w:tr>
-        <w:tc>
-          <w:tcPr>
-            <w:tcW w:w="1301" w:type="dxa"/>
-          </w:tcPr>
-          <w:p>
-            <w:r>
-              <w:t>Consol</w:t>
-            </w:r>
-            <w:r>
-              <w:t>e</w:t>
-            </w:r>
-          </w:p>
-        </w:tc>
-        <w:tc>
-          <w:tcPr>
-            <w:tcW w:w="2144" w:type="dxa"/>
-          </w:tcPr>
-          <w:p>
-            <w:proofErr w:type="spellStart"/>
-            <w:r>
-              <w:t>PlayerFunctions</w:t>
-            </w:r>
-            <w:proofErr w:type="spellEnd"/>
-          </w:p>
-        </w:tc>
-        <w:tc>
-          <w:tcPr>
-            <w:tcW w:w="1777" w:type="dxa"/>
-          </w:tcPr>
-          <w:p>
-            <w:pPr>
-              <w:rPr>
-                <w:noProof/>
-              </w:rPr>
-            </w:pPr>
-            <w:r>
-              <w:rPr>
-                <w:noProof/>
-              </w:rPr>
-              <w:t>Players</w:t>
-            </w:r>
-          </w:p>
-        </w:tc>
-        <w:tc>
-          <w:tcPr>
-            <w:tcW w:w="4020" w:type="dxa"/>
-          </w:tcPr>
-          <w:p>
-            <w:pPr>
-              <w:rPr>
-                <w:noProof/>
-              </w:rPr>
-            </w:pPr>
-            <w:r>
-              <w:rPr>
-                <w:noProof/>
-              </w:rPr>
-              <w:t>Player related function, l</w:t>
-            </w:r>
-            <w:r>
-              <w:rPr>
-                <w:noProof/>
-              </w:rPr>
-              <w:t>o</w:t>
-            </w:r>
-            <w:r>
-              <w:rPr>
-                <w:noProof/>
-              </w:rPr>
-              <w:t>ad turns, etc.</w:t>
-            </w:r>
-          </w:p>
-        </w:tc>
-      </w:tr>
     </w:tbl>
     <w:p/>
     <w:p>
@@ -1481,20 +1476,28 @@
       <w:pPr>
         <w:pStyle w:val="Heading2"/>
       </w:pPr>
+      <w:r>
+        <w:t>.</w:t>
+      </w:r>
       <w:proofErr w:type="spellStart"/>
       <w:r>
-        <w:t>Console.state</w:t>
+        <w:t>s</w:t>
+      </w:r>
+      <w:r>
+        <w:t>state</w:t>
       </w:r>
       <w:proofErr w:type="spellEnd"/>
     </w:p>
     <w:p>
-      <w:proofErr w:type="gramStart"/>
       <w:r>
         <w:t xml:space="preserve">A serialisation of the </w:t>
       </w:r>
       <w:proofErr w:type="spellStart"/>
       <w:r>
-        <w:t>ConsoleState</w:t>
+        <w:t>Server</w:t>
+      </w:r>
+      <w:r>
+        <w:t>State</w:t>
       </w:r>
       <w:proofErr w:type="spellEnd"/>
       <w:r>
@@ -1505,7 +1508,10 @@
       </w:r>
       <w:proofErr w:type="spellStart"/>
       <w:r>
-        <w:t>ConsoleState</w:t>
+        <w:t>Server</w:t>
+      </w:r>
+      <w:r>
+        <w:t>State</w:t>
       </w:r>
       <w:r>
         <w:t>.cs</w:t>
@@ -1515,11 +1521,7 @@
         <w:t>)</w:t>
       </w:r>
       <w:r>
-        <w:t>.</w:t>
-      </w:r>
-      <w:proofErr w:type="gramEnd"/>
-      <w:r>
-        <w:t xml:space="preserve"> </w:t>
+        <w:t xml:space="preserve">. </w:t>
       </w:r>
     </w:p>
     <w:p>
@@ -3838,26 +3840,50 @@
       <w:pPr>
         <w:pStyle w:val="Heading2"/>
       </w:pPr>
+      <w:r>
+        <w:t>.</w:t>
+      </w:r>
       <w:proofErr w:type="spellStart"/>
       <w:r>
-        <w:t>Nova.</w:t>
-      </w:r>
-      <w:r>
+        <w:t>intel</w:t>
+      </w:r>
+      <w:proofErr w:type="spellEnd"/>
+    </w:p>
+    <w:p>
+      <w:pPr>
+        <w:rPr>
+          <w:noProof/>
+        </w:rPr>
+      </w:pPr>
+      <w:r>
+        <w:rPr>
+          <w:noProof/>
+        </w:rPr>
+        <w:t>Intel file</w:t>
+      </w:r>
+      <w:r>
+        <w:rPr>
+          <w:noProof/>
+        </w:rPr>
+        <w:t xml:space="preserve"> generated by the Nova Console. </w:t>
+      </w:r>
+      <w:r>
+        <w:rPr>
+          <w:noProof/>
+        </w:rPr>
+        <w:t xml:space="preserve">A serialisation of </w:t>
+      </w:r>
+      <w:r>
+        <w:rPr>
+          <w:noProof/>
+        </w:rPr>
         <w:t>Intel</w:t>
       </w:r>
-      <w:proofErr w:type="spellEnd"/>
-    </w:p>
-    <w:p>
-      <w:pPr>
-        <w:rPr>
-          <w:noProof/>
-        </w:rPr>
-      </w:pPr>
-      <w:r>
-        <w:rPr>
-          <w:noProof/>
-        </w:rPr>
-        <w:t xml:space="preserve">Global </w:t>
+      <w:r>
+        <w:rPr>
+          <w:noProof/>
+        </w:rPr>
+        <w:t xml:space="preserve"> (in </w:t>
       </w:r>
       <w:r>
         <w:rPr>
@@ -3869,48 +3895,6 @@
         <w:rPr>
           <w:noProof/>
         </w:rPr>
-        <w:t xml:space="preserve"> file (Nova.</w:t>
-      </w:r>
-      <w:r>
-        <w:rPr>
-          <w:noProof/>
-        </w:rPr>
-        <w:t>Intel</w:t>
-      </w:r>
-      <w:r>
-        <w:rPr>
-          <w:noProof/>
-        </w:rPr>
-        <w:t xml:space="preserve">) generated by the Nova Console. </w:t>
-      </w:r>
-      <w:r>
-        <w:rPr>
-          <w:noProof/>
-        </w:rPr>
-        <w:t xml:space="preserve">A serialisation of </w:t>
-      </w:r>
-      <w:r>
-        <w:rPr>
-          <w:noProof/>
-        </w:rPr>
-        <w:t>Intel</w:t>
-      </w:r>
-      <w:r>
-        <w:rPr>
-          <w:noProof/>
-        </w:rPr>
-        <w:t xml:space="preserve"> (in </w:t>
-      </w:r>
-      <w:r>
-        <w:rPr>
-          <w:noProof/>
-        </w:rPr>
-        <w:t>Intel</w:t>
-      </w:r>
-      <w:r>
-        <w:rPr>
-          <w:noProof/>
-        </w:rPr>
         <w:t xml:space="preserve">.cs). </w:t>
       </w:r>
       <w:r>
@@ -3925,7 +3909,13 @@
         <w:rPr>
           <w:noProof/>
         </w:rPr>
-        <w:t>Note that this file is not read again after the first time a new turn is received until a new turn arrives. This is because we will update some of the Intel data during the preparation of the next turn.</w:t>
+        <w:t xml:space="preserve">Note that this file is not read again after the first time a new turn is received until a new turn arrives. </w:t>
+      </w:r>
+      <w:r>
+        <w:rPr>
+          <w:noProof/>
+        </w:rPr>
+        <w:t>(There is no need as once the turn is generated it won't change until the next turn.)</w:t>
       </w:r>
     </w:p>
     <w:p>
@@ -4911,14 +4901,19 @@
       <w:pPr>
         <w:pStyle w:val="Heading2"/>
       </w:pPr>
+      <w:r>
+        <w:t>.</w:t>
+      </w:r>
       <w:proofErr w:type="spellStart"/>
       <w:r>
-        <w:t>Race.state</w:t>
+        <w:t>c</w:t>
+      </w:r>
+      <w:r>
+        <w:t>state</w:t>
       </w:r>
       <w:proofErr w:type="spellEnd"/>
     </w:p>
     <w:p>
-      <w:proofErr w:type="gramStart"/>
       <w:r>
         <w:t>The ser</w:t>
       </w:r>
@@ -4927,7 +4922,10 @@
       </w:r>
       <w:proofErr w:type="spellStart"/>
       <w:r>
-        <w:t>GuiState</w:t>
+        <w:t>Client</w:t>
+      </w:r>
+      <w:r>
+        <w:t>State</w:t>
       </w:r>
       <w:proofErr w:type="spellEnd"/>
       <w:r>
@@ -4935,7 +4933,7 @@
       </w:r>
       <w:proofErr w:type="spellStart"/>
       <w:r>
-        <w:t>GuiState</w:t>
+        <w:t>ClientState</w:t>
       </w:r>
       <w:r>
         <w:t>.cs</w:t>
@@ -4946,18 +4944,14 @@
       </w:r>
       <w:proofErr w:type="spellStart"/>
       <w:r>
-        <w:t>GuiState</w:t>
+        <w:t>ClientState</w:t>
       </w:r>
       <w:r>
         <w:t>.Save</w:t>
       </w:r>
       <w:proofErr w:type="spellEnd"/>
       <w:r>
-        <w:t xml:space="preserve"> (same file).</w:t>
-      </w:r>
-      <w:proofErr w:type="gramEnd"/>
-      <w:r>
-        <w:t xml:space="preserve"> </w:t>
+        <w:t xml:space="preserve"> (same file). </w:t>
       </w:r>
     </w:p>
     <w:p>
@@ -6903,14 +6897,9 @@
       <w:pPr>
         <w:pStyle w:val="Heading2"/>
       </w:pPr>
-      <w:proofErr w:type="spellStart"/>
-      <w:r>
-        <w:t>Race.</w:t>
-      </w:r>
-      <w:r>
-        <w:t>Orders</w:t>
-      </w:r>
-      <w:proofErr w:type="spellEnd"/>
+      <w:r>
+        <w:t>.orders</w:t>
+      </w:r>
     </w:p>
     <w:p>
       <w:r>
@@ -7611,28 +7600,13 @@
       <w:pPr>
         <w:pStyle w:val="Heading2"/>
       </w:pPr>
-      <w:proofErr w:type="spellStart"/>
-      <w:r>
-        <w:t>Race.race</w:t>
-      </w:r>
-      <w:proofErr w:type="spellEnd"/>
-    </w:p>
-    <w:p>
-      <w:proofErr w:type="gramStart"/>
-      <w:r>
-        <w:t>All the information that defines a race before the start of the game.</w:t>
-      </w:r>
-      <w:proofErr w:type="gramEnd"/>
-      <w:r>
-        <w:t xml:space="preserve"> </w:t>
-      </w:r>
-      <w:proofErr w:type="gramStart"/>
-      <w:r>
-        <w:t>Initially created by the race designer, via the Race object.</w:t>
-      </w:r>
-      <w:proofErr w:type="gramEnd"/>
-      <w:r>
-        <w:t xml:space="preserve"> The Race object also manages reading the race file.</w:t>
+      <w:r>
+        <w:t>.race</w:t>
+      </w:r>
+    </w:p>
+    <w:p>
+      <w:r>
+        <w:t>All the information that defines a race before the start of the game. Initially created by the race designer, via the Race object. The Race object also manages reading the race file.</w:t>
       </w:r>
     </w:p>
     <w:p>

</xml_diff>